<commit_message>
Aula 11 - bservadores (watch)
</commit_message>
<xml_diff>
--- a/Vue Js.docx
+++ b/Vue Js.docx
@@ -53,15 +53,39 @@
         <w:spacing w:after="0"/>
       </w:pPr>
       <w:r>
-        <w:t>&lt;script src="https://unpkg.com/vue@3/dist/vue.global.js"&gt;&lt;/script&gt;</w:t>
-      </w:r>
-    </w:p>
-    <w:p>
-      <w:pPr>
-        <w:spacing w:after="0"/>
-      </w:pPr>
-      <w:r>
-        <w:t>&lt;div id="app"</w:t>
+        <w:t xml:space="preserve">&lt;script </w:t>
+      </w:r>
+      <w:proofErr w:type="spellStart"/>
+      <w:r>
+        <w:t>src</w:t>
+      </w:r>
+      <w:proofErr w:type="spellEnd"/>
+      <w:r>
+        <w:t>="https://unpkg.com/vue@3/</w:t>
+      </w:r>
+      <w:proofErr w:type="spellStart"/>
+      <w:r>
+        <w:t>dist</w:t>
+      </w:r>
+      <w:proofErr w:type="spellEnd"/>
+      <w:r>
+        <w:t>/vue.global.js"&gt;&lt;/script&gt;</w:t>
+      </w:r>
+    </w:p>
+    <w:p>
+      <w:pPr>
+        <w:spacing w:after="0"/>
+      </w:pPr>
+      <w:r>
+        <w:t>&lt;</w:t>
+      </w:r>
+      <w:proofErr w:type="spellStart"/>
+      <w:r>
+        <w:t>div</w:t>
+      </w:r>
+      <w:proofErr w:type="spellEnd"/>
+      <w:r>
+        <w:t xml:space="preserve"> id="app"</w:t>
       </w:r>
       <w:proofErr w:type="gramStart"/>
       <w:r>
@@ -69,7 +93,23 @@
       </w:r>
       <w:proofErr w:type="gramEnd"/>
       <w:r>
-        <w:t>{ message }}&lt;/div&gt;</w:t>
+        <w:t xml:space="preserve">{ </w:t>
+      </w:r>
+      <w:proofErr w:type="spellStart"/>
+      <w:r>
+        <w:t>message</w:t>
+      </w:r>
+      <w:proofErr w:type="spellEnd"/>
+      <w:r>
+        <w:t xml:space="preserve"> }}&lt;/</w:t>
+      </w:r>
+      <w:proofErr w:type="spellStart"/>
+      <w:r>
+        <w:t>div</w:t>
+      </w:r>
+      <w:proofErr w:type="spellEnd"/>
+      <w:r>
+        <w:t>&gt;</w:t>
       </w:r>
     </w:p>
     <w:p>
@@ -85,16 +125,34 @@
         <w:spacing w:after="0"/>
       </w:pPr>
       <w:r>
-        <w:t xml:space="preserve">  const </w:t>
+        <w:t xml:space="preserve">  </w:t>
+      </w:r>
+      <w:proofErr w:type="spellStart"/>
+      <w:r>
+        <w:t>const</w:t>
+      </w:r>
+      <w:proofErr w:type="spellEnd"/>
+      <w:r>
+        <w:t xml:space="preserve"> </w:t>
       </w:r>
       <w:proofErr w:type="gramStart"/>
       <w:r>
-        <w:t>{ createApp</w:t>
-      </w:r>
+        <w:t xml:space="preserve">{ </w:t>
+      </w:r>
+      <w:proofErr w:type="spellStart"/>
+      <w:r>
+        <w:t>createApp</w:t>
+      </w:r>
+      <w:proofErr w:type="spellEnd"/>
       <w:proofErr w:type="gramEnd"/>
       <w:r>
-        <w:t xml:space="preserve"> } = Vue</w:t>
-      </w:r>
+        <w:t xml:space="preserve"> } = </w:t>
+      </w:r>
+      <w:proofErr w:type="spellStart"/>
+      <w:r>
+        <w:t>Vue</w:t>
+      </w:r>
+      <w:proofErr w:type="spellEnd"/>
     </w:p>
     <w:p>
       <w:pPr>
@@ -103,9 +161,14 @@
       <w:r>
         <w:t xml:space="preserve">  </w:t>
       </w:r>
+      <w:proofErr w:type="spellStart"/>
       <w:proofErr w:type="gramStart"/>
       <w:r>
-        <w:t>createApp(</w:t>
+        <w:t>createApp</w:t>
+      </w:r>
+      <w:proofErr w:type="spellEnd"/>
+      <w:r>
+        <w:t>(</w:t>
       </w:r>
       <w:proofErr w:type="gramEnd"/>
       <w:r>
@@ -133,15 +196,47 @@
         <w:spacing w:after="0"/>
       </w:pPr>
       <w:r>
-        <w:t xml:space="preserve">      return {</w:t>
-      </w:r>
-    </w:p>
-    <w:p>
-      <w:pPr>
-        <w:spacing w:after="0"/>
-      </w:pPr>
-      <w:r>
-        <w:t xml:space="preserve">        message: 'Hello Vue!'</w:t>
+        <w:t xml:space="preserve">      </w:t>
+      </w:r>
+      <w:proofErr w:type="spellStart"/>
+      <w:r>
+        <w:t>return</w:t>
+      </w:r>
+      <w:proofErr w:type="spellEnd"/>
+      <w:r>
+        <w:t xml:space="preserve"> {</w:t>
+      </w:r>
+    </w:p>
+    <w:p>
+      <w:pPr>
+        <w:spacing w:after="0"/>
+      </w:pPr>
+      <w:r>
+        <w:t xml:space="preserve">        </w:t>
+      </w:r>
+      <w:proofErr w:type="spellStart"/>
+      <w:r>
+        <w:t>message</w:t>
+      </w:r>
+      <w:proofErr w:type="spellEnd"/>
+      <w:r>
+        <w:t>: '</w:t>
+      </w:r>
+      <w:proofErr w:type="spellStart"/>
+      <w:r>
+        <w:t>Hello</w:t>
+      </w:r>
+      <w:proofErr w:type="spellEnd"/>
+      <w:r>
+        <w:t xml:space="preserve"> </w:t>
+      </w:r>
+      <w:proofErr w:type="spellStart"/>
+      <w:r>
+        <w:t>Vue</w:t>
+      </w:r>
+      <w:proofErr w:type="spellEnd"/>
+      <w:r>
+        <w:t>!'</w:t>
       </w:r>
     </w:p>
     <w:p>
@@ -169,8 +264,13 @@
       </w:r>
       <w:proofErr w:type="gramStart"/>
       <w:r>
-        <w:t>).mount</w:t>
-      </w:r>
+        <w:t>).</w:t>
+      </w:r>
+      <w:proofErr w:type="spellStart"/>
+      <w:r>
+        <w:t>mount</w:t>
+      </w:r>
+      <w:proofErr w:type="spellEnd"/>
       <w:proofErr w:type="gramEnd"/>
       <w:r>
         <w:t>('#app')</w:t>
@@ -214,7 +314,23 @@
         </w:numPr>
       </w:pPr>
       <w:r>
-        <w:t xml:space="preserve">Instalar – no HTML 5 colocar entre a tag &lt;head&gt; </w:t>
+        <w:t xml:space="preserve">Instalar – no HTML 5 colocar entre a </w:t>
+      </w:r>
+      <w:proofErr w:type="spellStart"/>
+      <w:r>
+        <w:t>tag</w:t>
+      </w:r>
+      <w:proofErr w:type="spellEnd"/>
+      <w:r>
+        <w:t xml:space="preserve"> &lt;</w:t>
+      </w:r>
+      <w:proofErr w:type="spellStart"/>
+      <w:r>
+        <w:t>head</w:t>
+      </w:r>
+      <w:proofErr w:type="spellEnd"/>
+      <w:r>
+        <w:t xml:space="preserve">&gt; </w:t>
       </w:r>
     </w:p>
     <w:p>
@@ -259,6 +375,7 @@
         </w:rPr>
         <w:t xml:space="preserve"> </w:t>
       </w:r>
+      <w:proofErr w:type="spellStart"/>
       <w:r>
         <w:rPr>
           <w:rFonts w:ascii="Fira Code" w:eastAsia="Times New Roman" w:hAnsi="Fira Code" w:cs="Fira Code"/>
@@ -269,6 +386,7 @@
         </w:rPr>
         <w:t>src</w:t>
       </w:r>
+      <w:proofErr w:type="spellEnd"/>
       <w:r>
         <w:rPr>
           <w:rFonts w:ascii="Fira Code" w:eastAsia="Times New Roman" w:hAnsi="Fira Code" w:cs="Fira Code"/>
@@ -287,7 +405,29 @@
           <w:szCs w:val="21"/>
           <w:lang w:eastAsia="pt-BR"/>
         </w:rPr>
-        <w:t>"https://unpkg.com/vue@3/dist/vue.global.js"</w:t>
+        <w:t>"https://unpkg.com/vue@3/</w:t>
+      </w:r>
+      <w:proofErr w:type="spellStart"/>
+      <w:r>
+        <w:rPr>
+          <w:rFonts w:ascii="Fira Code" w:eastAsia="Times New Roman" w:hAnsi="Fira Code" w:cs="Fira Code"/>
+          <w:color w:val="CE9178"/>
+          <w:sz w:val="21"/>
+          <w:szCs w:val="21"/>
+          <w:lang w:eastAsia="pt-BR"/>
+        </w:rPr>
+        <w:t>dist</w:t>
+      </w:r>
+      <w:proofErr w:type="spellEnd"/>
+      <w:r>
+        <w:rPr>
+          <w:rFonts w:ascii="Fira Code" w:eastAsia="Times New Roman" w:hAnsi="Fira Code" w:cs="Fira Code"/>
+          <w:color w:val="CE9178"/>
+          <w:sz w:val="21"/>
+          <w:szCs w:val="21"/>
+          <w:lang w:eastAsia="pt-BR"/>
+        </w:rPr>
+        <w:t>/vue.global.js"</w:t>
       </w:r>
       <w:r>
         <w:rPr>
@@ -322,7 +462,15 @@
     </w:p>
     <w:p>
       <w:r>
-        <w:t>&lt;/head&gt;</w:t>
+        <w:t>&lt;/</w:t>
+      </w:r>
+      <w:proofErr w:type="spellStart"/>
+      <w:r>
+        <w:t>head</w:t>
+      </w:r>
+      <w:proofErr w:type="spellEnd"/>
+      <w:r>
+        <w:t>&gt;</w:t>
       </w:r>
     </w:p>
     <w:p>
@@ -334,7 +482,15 @@
         </w:numPr>
       </w:pPr>
       <w:r>
-        <w:t>Colocar entre a tag &lt;body&gt;</w:t>
+        <w:t xml:space="preserve">Colocar entre a </w:t>
+      </w:r>
+      <w:proofErr w:type="spellStart"/>
+      <w:r>
+        <w:t>tag</w:t>
+      </w:r>
+      <w:proofErr w:type="spellEnd"/>
+      <w:r>
+        <w:t xml:space="preserve"> &lt;body&gt;</w:t>
       </w:r>
     </w:p>
     <w:p>
@@ -349,6 +505,7 @@
         </w:rPr>
         <w:t>&lt;</w:t>
       </w:r>
+      <w:proofErr w:type="spellStart"/>
       <w:r>
         <w:rPr>
           <w:rFonts w:ascii="Consolas" w:hAnsi="Consolas"/>
@@ -360,6 +517,7 @@
         </w:rPr>
         <w:t>div</w:t>
       </w:r>
+      <w:proofErr w:type="spellEnd"/>
       <w:r>
         <w:rPr>
           <w:rFonts w:ascii="Consolas" w:hAnsi="Consolas"/>
@@ -448,7 +606,31 @@
           <w:szCs w:val="21"/>
           <w:shd w:val="clear" w:color="auto" w:fill="292D3E"/>
         </w:rPr>
-        <w:t>{ message }}</w:t>
+        <w:t xml:space="preserve">{ </w:t>
+      </w:r>
+      <w:proofErr w:type="spellStart"/>
+      <w:r>
+        <w:rPr>
+          <w:rFonts w:ascii="Consolas" w:hAnsi="Consolas"/>
+          <w:color w:val="A6ACCD"/>
+          <w:spacing w:val="3"/>
+          <w:sz w:val="21"/>
+          <w:szCs w:val="21"/>
+          <w:shd w:val="clear" w:color="auto" w:fill="292D3E"/>
+        </w:rPr>
+        <w:t>message</w:t>
+      </w:r>
+      <w:proofErr w:type="spellEnd"/>
+      <w:r>
+        <w:rPr>
+          <w:rFonts w:ascii="Consolas" w:hAnsi="Consolas"/>
+          <w:color w:val="A6ACCD"/>
+          <w:spacing w:val="3"/>
+          <w:sz w:val="21"/>
+          <w:szCs w:val="21"/>
+          <w:shd w:val="clear" w:color="auto" w:fill="292D3E"/>
+        </w:rPr>
+        <w:t xml:space="preserve"> }}</w:t>
       </w:r>
       <w:r>
         <w:rPr>
@@ -461,6 +643,7 @@
         </w:rPr>
         <w:t>&lt;/</w:t>
       </w:r>
+      <w:proofErr w:type="spellStart"/>
       <w:r>
         <w:rPr>
           <w:rFonts w:ascii="Consolas" w:hAnsi="Consolas"/>
@@ -472,6 +655,7 @@
         </w:rPr>
         <w:t>div</w:t>
       </w:r>
+      <w:proofErr w:type="spellEnd"/>
       <w:r>
         <w:rPr>
           <w:rFonts w:ascii="Consolas" w:hAnsi="Consolas"/>
@@ -534,6 +718,7 @@
         </w:rPr>
         <w:t xml:space="preserve">  </w:t>
       </w:r>
+      <w:proofErr w:type="spellStart"/>
       <w:r>
         <w:rPr>
           <w:rFonts w:ascii="Consolas" w:eastAsia="Times New Roman" w:hAnsi="Consolas" w:cs="Times New Roman"/>
@@ -546,6 +731,7 @@
         </w:rPr>
         <w:t>const</w:t>
       </w:r>
+      <w:proofErr w:type="spellEnd"/>
       <w:r>
         <w:rPr>
           <w:rFonts w:ascii="Consolas" w:eastAsia="Times New Roman" w:hAnsi="Consolas" w:cs="Times New Roman"/>
@@ -581,8 +767,22 @@
           <w:shd w:val="clear" w:color="auto" w:fill="292D3E"/>
           <w:lang w:eastAsia="pt-BR"/>
         </w:rPr>
-        <w:t xml:space="preserve"> createApp</w:t>
-      </w:r>
+        <w:t xml:space="preserve"> </w:t>
+      </w:r>
+      <w:proofErr w:type="spellStart"/>
+      <w:r>
+        <w:rPr>
+          <w:rFonts w:ascii="Consolas" w:eastAsia="Times New Roman" w:hAnsi="Consolas" w:cs="Times New Roman"/>
+          <w:color w:val="A6ACCD"/>
+          <w:spacing w:val="3"/>
+          <w:sz w:val="21"/>
+          <w:szCs w:val="21"/>
+          <w:shd w:val="clear" w:color="auto" w:fill="292D3E"/>
+          <w:lang w:eastAsia="pt-BR"/>
+        </w:rPr>
+        <w:t>createApp</w:t>
+      </w:r>
+      <w:proofErr w:type="spellEnd"/>
       <w:proofErr w:type="gramEnd"/>
       <w:r>
         <w:rPr>
@@ -642,8 +842,22 @@
           <w:shd w:val="clear" w:color="auto" w:fill="292D3E"/>
           <w:lang w:eastAsia="pt-BR"/>
         </w:rPr>
-        <w:t xml:space="preserve"> Vue</w:t>
-      </w:r>
+        <w:t xml:space="preserve"> </w:t>
+      </w:r>
+      <w:proofErr w:type="spellStart"/>
+      <w:r>
+        <w:rPr>
+          <w:rFonts w:ascii="Consolas" w:eastAsia="Times New Roman" w:hAnsi="Consolas" w:cs="Times New Roman"/>
+          <w:color w:val="A6ACCD"/>
+          <w:spacing w:val="3"/>
+          <w:sz w:val="21"/>
+          <w:szCs w:val="21"/>
+          <w:shd w:val="clear" w:color="auto" w:fill="292D3E"/>
+          <w:lang w:eastAsia="pt-BR"/>
+        </w:rPr>
+        <w:t>Vue</w:t>
+      </w:r>
+      <w:proofErr w:type="spellEnd"/>
     </w:p>
     <w:p>
       <w:pPr>
@@ -684,6 +898,7 @@
         </w:rPr>
         <w:t xml:space="preserve">  </w:t>
       </w:r>
+      <w:proofErr w:type="spellStart"/>
       <w:proofErr w:type="gramStart"/>
       <w:r>
         <w:rPr>
@@ -697,6 +912,7 @@
         </w:rPr>
         <w:t>createApp</w:t>
       </w:r>
+      <w:proofErr w:type="spellEnd"/>
       <w:r>
         <w:rPr>
           <w:rFonts w:ascii="Consolas" w:eastAsia="Times New Roman" w:hAnsi="Consolas" w:cs="Times New Roman"/>
@@ -836,6 +1052,7 @@
         </w:rPr>
         <w:t xml:space="preserve">      </w:t>
       </w:r>
+      <w:proofErr w:type="spellStart"/>
       <w:r>
         <w:rPr>
           <w:rFonts w:ascii="Consolas" w:eastAsia="Times New Roman" w:hAnsi="Consolas" w:cs="Times New Roman"/>
@@ -850,6 +1067,7 @@
         </w:rPr>
         <w:t>return</w:t>
       </w:r>
+      <w:proofErr w:type="spellEnd"/>
       <w:r>
         <w:rPr>
           <w:rFonts w:ascii="Consolas" w:eastAsia="Times New Roman" w:hAnsi="Consolas" w:cs="Times New Roman"/>
@@ -898,8 +1116,22 @@
           <w:shd w:val="clear" w:color="auto" w:fill="292D3E"/>
           <w:lang w:eastAsia="pt-BR"/>
         </w:rPr>
-        <w:t xml:space="preserve">        message</w:t>
-      </w:r>
+        <w:t xml:space="preserve">        </w:t>
+      </w:r>
+      <w:proofErr w:type="spellStart"/>
+      <w:r>
+        <w:rPr>
+          <w:rFonts w:ascii="Consolas" w:eastAsia="Times New Roman" w:hAnsi="Consolas" w:cs="Times New Roman"/>
+          <w:color w:val="F07178"/>
+          <w:spacing w:val="3"/>
+          <w:sz w:val="21"/>
+          <w:szCs w:val="21"/>
+          <w:shd w:val="clear" w:color="auto" w:fill="292D3E"/>
+          <w:lang w:eastAsia="pt-BR"/>
+        </w:rPr>
+        <w:t>message</w:t>
+      </w:r>
+      <w:proofErr w:type="spellEnd"/>
       <w:r>
         <w:rPr>
           <w:rFonts w:ascii="Consolas" w:eastAsia="Times New Roman" w:hAnsi="Consolas" w:cs="Times New Roman"/>
@@ -936,6 +1168,7 @@
         </w:rPr>
         <w:t>'</w:t>
       </w:r>
+      <w:proofErr w:type="spellStart"/>
       <w:r>
         <w:rPr>
           <w:rFonts w:ascii="Consolas" w:eastAsia="Times New Roman" w:hAnsi="Consolas" w:cs="Times New Roman"/>
@@ -946,7 +1179,46 @@
           <w:shd w:val="clear" w:color="auto" w:fill="292D3E"/>
           <w:lang w:eastAsia="pt-BR"/>
         </w:rPr>
-        <w:t>Hello Vue!</w:t>
+        <w:t>Hello</w:t>
+      </w:r>
+      <w:proofErr w:type="spellEnd"/>
+      <w:r>
+        <w:rPr>
+          <w:rFonts w:ascii="Consolas" w:eastAsia="Times New Roman" w:hAnsi="Consolas" w:cs="Times New Roman"/>
+          <w:color w:val="C3E88D"/>
+          <w:spacing w:val="3"/>
+          <w:sz w:val="21"/>
+          <w:szCs w:val="21"/>
+          <w:shd w:val="clear" w:color="auto" w:fill="292D3E"/>
+          <w:lang w:eastAsia="pt-BR"/>
+        </w:rPr>
+        <w:t xml:space="preserve"> </w:t>
+      </w:r>
+      <w:proofErr w:type="spellStart"/>
+      <w:r>
+        <w:rPr>
+          <w:rFonts w:ascii="Consolas" w:eastAsia="Times New Roman" w:hAnsi="Consolas" w:cs="Times New Roman"/>
+          <w:color w:val="C3E88D"/>
+          <w:spacing w:val="3"/>
+          <w:sz w:val="21"/>
+          <w:szCs w:val="21"/>
+          <w:shd w:val="clear" w:color="auto" w:fill="292D3E"/>
+          <w:lang w:eastAsia="pt-BR"/>
+        </w:rPr>
+        <w:t>Vue</w:t>
+      </w:r>
+      <w:proofErr w:type="spellEnd"/>
+      <w:r>
+        <w:rPr>
+          <w:rFonts w:ascii="Consolas" w:eastAsia="Times New Roman" w:hAnsi="Consolas" w:cs="Times New Roman"/>
+          <w:color w:val="C3E88D"/>
+          <w:spacing w:val="3"/>
+          <w:sz w:val="21"/>
+          <w:szCs w:val="21"/>
+          <w:shd w:val="clear" w:color="auto" w:fill="292D3E"/>
+          <w:lang w:eastAsia="pt-BR"/>
+        </w:rPr>
+        <w:t>!</w:t>
       </w:r>
       <w:r>
         <w:rPr>
@@ -1087,6 +1359,7 @@
         </w:rPr>
         <w:t>.</w:t>
       </w:r>
+      <w:proofErr w:type="spellStart"/>
       <w:r>
         <w:rPr>
           <w:rFonts w:ascii="Consolas" w:eastAsia="Times New Roman" w:hAnsi="Consolas" w:cs="Times New Roman"/>
@@ -1099,6 +1372,7 @@
         </w:rPr>
         <w:t>mount</w:t>
       </w:r>
+      <w:proofErr w:type="spellEnd"/>
       <w:proofErr w:type="gramEnd"/>
       <w:r>
         <w:rPr>
@@ -1187,7 +1461,15 @@
         <w:ind w:left="360"/>
       </w:pPr>
       <w:r>
-        <w:t>&lt;script src="app.js</w:t>
+        <w:t xml:space="preserve">&lt;script </w:t>
+      </w:r>
+      <w:proofErr w:type="spellStart"/>
+      <w:r>
+        <w:t>src</w:t>
+      </w:r>
+      <w:proofErr w:type="spellEnd"/>
+      <w:r>
+        <w:t>="app.js</w:t>
       </w:r>
       <w:r>
         <w:t>"</w:t>
@@ -1255,40 +1537,66 @@
           <w:color w:val="FF0000"/>
         </w:rPr>
       </w:pPr>
+      <w:proofErr w:type="spellStart"/>
       <w:r>
         <w:rPr>
           <w:color w:val="FF0000"/>
         </w:rPr>
         <w:t>v-if</w:t>
       </w:r>
-    </w:p>
-    <w:p>
-      <w:pPr>
-        <w:spacing w:after="0"/>
-        <w:rPr>
-          <w:color w:val="FF0000"/>
-        </w:rPr>
-      </w:pPr>
-      <w:r>
-        <w:rPr>
-          <w:color w:val="FF0000"/>
-        </w:rPr>
-        <w:t>v-else-if</w:t>
-      </w:r>
-    </w:p>
-    <w:p>
-      <w:pPr>
-        <w:spacing w:after="0"/>
-        <w:rPr>
-          <w:color w:val="FF0000"/>
-        </w:rPr>
-      </w:pPr>
+      <w:proofErr w:type="spellEnd"/>
+    </w:p>
+    <w:p>
+      <w:pPr>
+        <w:spacing w:after="0"/>
+        <w:rPr>
+          <w:color w:val="FF0000"/>
+        </w:rPr>
+      </w:pPr>
+      <w:r>
+        <w:rPr>
+          <w:color w:val="FF0000"/>
+        </w:rPr>
+        <w:t>v-</w:t>
+      </w:r>
+      <w:proofErr w:type="spellStart"/>
+      <w:r>
+        <w:rPr>
+          <w:color w:val="FF0000"/>
+        </w:rPr>
+        <w:t>else</w:t>
+      </w:r>
+      <w:proofErr w:type="spellEnd"/>
+      <w:r>
+        <w:rPr>
+          <w:color w:val="FF0000"/>
+        </w:rPr>
+        <w:t>-</w:t>
+      </w:r>
+      <w:proofErr w:type="spellStart"/>
+      <w:r>
+        <w:rPr>
+          <w:color w:val="FF0000"/>
+        </w:rPr>
+        <w:t>if</w:t>
+      </w:r>
+      <w:proofErr w:type="spellEnd"/>
+    </w:p>
+    <w:p>
+      <w:pPr>
+        <w:spacing w:after="0"/>
+        <w:rPr>
+          <w:color w:val="FF0000"/>
+        </w:rPr>
+      </w:pPr>
+      <w:proofErr w:type="spellStart"/>
       <w:r>
         <w:rPr>
           <w:color w:val="FF0000"/>
         </w:rPr>
         <w:t>v-else</w:t>
       </w:r>
+      <w:proofErr w:type="spellEnd"/>
     </w:p>
     <w:p>
       <w:pPr>
@@ -1343,8 +1651,16 @@
         <w:rPr>
           <w:color w:val="FF0000"/>
         </w:rPr>
-        <w:t>v-bind</w:t>
-      </w:r>
+        <w:t>v-</w:t>
+      </w:r>
+      <w:proofErr w:type="spellStart"/>
+      <w:r>
+        <w:rPr>
+          <w:color w:val="FF0000"/>
+        </w:rPr>
+        <w:t>bind</w:t>
+      </w:r>
+      <w:proofErr w:type="spellEnd"/>
       <w:r>
         <w:rPr>
           <w:color w:val="FF0000"/>
@@ -1457,12 +1773,14 @@
           <w:color w:val="FF0000"/>
         </w:rPr>
       </w:pPr>
+      <w:proofErr w:type="spellStart"/>
       <w:r>
         <w:rPr>
           <w:color w:val="FF0000"/>
         </w:rPr>
         <w:t>v-on</w:t>
       </w:r>
+      <w:proofErr w:type="spellEnd"/>
       <w:r>
         <w:rPr>
           <w:color w:val="FF0000"/>
@@ -1500,7 +1818,15 @@
       </w:r>
       <w:proofErr w:type="gramEnd"/>
       <w:r>
-        <w:t xml:space="preserve"> pegar eventos , exemplo : quando click “on” faça isso. Basicamente evento do click</w:t>
+        <w:t xml:space="preserve"> pegar eventos , exemplo : quando click “</w:t>
+      </w:r>
+      <w:proofErr w:type="spellStart"/>
+      <w:r>
+        <w:t>on</w:t>
+      </w:r>
+      <w:proofErr w:type="spellEnd"/>
+      <w:r>
+        <w:t>” faça isso. Basicamente evento do click</w:t>
       </w:r>
     </w:p>
     <w:p>
@@ -1548,9 +1874,11 @@
       <w:r>
         <w:t>.</w:t>
       </w:r>
+      <w:proofErr w:type="spellStart"/>
       <w:r>
         <w:t>prevent</w:t>
       </w:r>
+      <w:proofErr w:type="spellEnd"/>
       <w:proofErr w:type="gramEnd"/>
       <w:r>
         <w:t xml:space="preserve"> – para o evento, basicamente não dispara ao clicar</w:t>
@@ -1597,8 +1925,13 @@
       </w:pPr>
       <w:proofErr w:type="gramStart"/>
       <w:r>
-        <w:t>.once</w:t>
-      </w:r>
+        <w:t>.</w:t>
+      </w:r>
+      <w:proofErr w:type="spellStart"/>
+      <w:r>
+        <w:t>once</w:t>
+      </w:r>
+      <w:proofErr w:type="spellEnd"/>
       <w:proofErr w:type="gramEnd"/>
       <w:r>
         <w:t xml:space="preserve"> – dispara apenas uma vez ao clicar</w:t>
@@ -1618,6 +1951,148 @@
         <w:t>.passive</w:t>
       </w:r>
       <w:proofErr w:type="gramEnd"/>
+    </w:p>
+    <w:p>
+      <w:pPr>
+        <w:spacing w:after="0"/>
+      </w:pPr>
+    </w:p>
+    <w:p>
+      <w:pPr>
+        <w:spacing w:after="0"/>
+        <w:rPr>
+          <w:color w:val="FF0000"/>
+        </w:rPr>
+      </w:pPr>
+      <w:r>
+        <w:rPr>
+          <w:color w:val="FF0000"/>
+        </w:rPr>
+        <w:t>K</w:t>
+      </w:r>
+      <w:r>
+        <w:rPr>
+          <w:color w:val="FF0000"/>
+        </w:rPr>
+        <w:t>ey</w:t>
+      </w:r>
+    </w:p>
+    <w:p>
+      <w:pPr>
+        <w:spacing w:after="0"/>
+        <w:rPr>
+          <w:color w:val="FF0000"/>
+        </w:rPr>
+      </w:pPr>
+    </w:p>
+    <w:p>
+      <w:pPr>
+        <w:spacing w:after="0"/>
+        <w:rPr>
+          <w:b/>
+          <w:bCs/>
+          <w:u w:val="single"/>
+        </w:rPr>
+      </w:pPr>
+      <w:r>
+        <w:rPr>
+          <w:b/>
+          <w:bCs/>
+        </w:rPr>
+        <w:t>Aula 10</w:t>
+      </w:r>
+      <w:r>
+        <w:rPr>
+          <w:b/>
+          <w:bCs/>
+        </w:rPr>
+        <w:t xml:space="preserve"> – Revisar aula com atenção</w:t>
+      </w:r>
+    </w:p>
+    <w:p>
+      <w:pPr>
+        <w:spacing w:after="0"/>
+        <w:rPr>
+          <w:b/>
+          <w:bCs/>
+        </w:rPr>
+      </w:pPr>
+    </w:p>
+    <w:p>
+      <w:pPr>
+        <w:spacing w:after="0"/>
+        <w:rPr>
+          <w:b/>
+          <w:bCs/>
+          <w:color w:val="FF0000"/>
+        </w:rPr>
+      </w:pPr>
+      <w:proofErr w:type="spellStart"/>
+      <w:r>
+        <w:rPr>
+          <w:b/>
+          <w:bCs/>
+          <w:color w:val="FF0000"/>
+        </w:rPr>
+        <w:t>computed</w:t>
+      </w:r>
+      <w:proofErr w:type="spellEnd"/>
+    </w:p>
+    <w:p>
+      <w:pPr>
+        <w:spacing w:after="0"/>
+        <w:rPr>
+          <w:b/>
+          <w:bCs/>
+          <w:color w:val="FF0000"/>
+        </w:rPr>
+      </w:pPr>
+    </w:p>
+    <w:p>
+      <w:pPr>
+        <w:spacing w:after="0"/>
+        <w:rPr>
+          <w:b/>
+          <w:bCs/>
+        </w:rPr>
+      </w:pPr>
+      <w:r>
+        <w:rPr>
+          <w:b/>
+          <w:bCs/>
+        </w:rPr>
+        <w:t xml:space="preserve">Aula 11 </w:t>
+      </w:r>
+      <w:r>
+        <w:rPr>
+          <w:b/>
+          <w:bCs/>
+        </w:rPr>
+        <w:t>–</w:t>
+      </w:r>
+      <w:r>
+        <w:rPr>
+          <w:b/>
+          <w:bCs/>
+        </w:rPr>
+        <w:t xml:space="preserve"> observadores</w:t>
+      </w:r>
+    </w:p>
+    <w:p>
+      <w:pPr>
+        <w:spacing w:after="0"/>
+        <w:rPr>
+          <w:color w:val="FF0000"/>
+        </w:rPr>
+      </w:pPr>
+      <w:proofErr w:type="spellStart"/>
+      <w:r>
+        <w:rPr>
+          <w:color w:val="FF0000"/>
+        </w:rPr>
+        <w:t>watch</w:t>
+      </w:r>
+      <w:proofErr w:type="spellEnd"/>
     </w:p>
     <w:sectPr>
       <w:pgSz w:w="11906" w:h="16838"/>

</xml_diff>

<commit_message>
Aula 14 – Scoped e global CSS
</commit_message>
<xml_diff>
--- a/Vue Js.docx
+++ b/Vue Js.docx
@@ -2090,7 +2090,204 @@
         <w:rPr>
           <w:color w:val="FF0000"/>
         </w:rPr>
-        <w:t>watch</w:t>
+        <w:t>W</w:t>
+      </w:r>
+      <w:r>
+        <w:rPr>
+          <w:color w:val="FF0000"/>
+        </w:rPr>
+        <w:t>atch</w:t>
+      </w:r>
+      <w:proofErr w:type="spellEnd"/>
+    </w:p>
+    <w:p>
+      <w:pPr>
+        <w:spacing w:after="0"/>
+        <w:rPr>
+          <w:color w:val="FF0000"/>
+        </w:rPr>
+      </w:pPr>
+    </w:p>
+    <w:p>
+      <w:pPr>
+        <w:spacing w:after="0"/>
+      </w:pPr>
+    </w:p>
+    <w:p>
+      <w:pPr>
+        <w:spacing w:after="0"/>
+        <w:rPr>
+          <w:b/>
+          <w:bCs/>
+        </w:rPr>
+      </w:pPr>
+      <w:r>
+        <w:rPr>
+          <w:b/>
+          <w:bCs/>
+        </w:rPr>
+        <w:t xml:space="preserve">Aula 13 – </w:t>
+      </w:r>
+      <w:proofErr w:type="spellStart"/>
+      <w:r>
+        <w:rPr>
+          <w:b/>
+          <w:bCs/>
+        </w:rPr>
+        <w:t>Components</w:t>
+      </w:r>
+      <w:proofErr w:type="spellEnd"/>
+      <w:r>
+        <w:rPr>
+          <w:b/>
+          <w:bCs/>
+        </w:rPr>
+        <w:t xml:space="preserve"> slot</w:t>
+      </w:r>
+    </w:p>
+    <w:p>
+      <w:pPr>
+        <w:spacing w:after="0"/>
+      </w:pPr>
+    </w:p>
+    <w:p>
+      <w:pPr>
+        <w:spacing w:after="0"/>
+        <w:rPr>
+          <w:b/>
+          <w:bCs/>
+        </w:rPr>
+      </w:pPr>
+      <w:r>
+        <w:rPr>
+          <w:b/>
+          <w:bCs/>
+        </w:rPr>
+        <w:t xml:space="preserve">Aula 14 – </w:t>
+      </w:r>
+      <w:proofErr w:type="spellStart"/>
+      <w:r>
+        <w:rPr>
+          <w:b/>
+          <w:bCs/>
+        </w:rPr>
+        <w:t>Scoped</w:t>
+      </w:r>
+      <w:proofErr w:type="spellEnd"/>
+      <w:r>
+        <w:rPr>
+          <w:b/>
+          <w:bCs/>
+        </w:rPr>
+        <w:t xml:space="preserve"> e global CSS</w:t>
+      </w:r>
+    </w:p>
+    <w:p>
+      <w:pPr>
+        <w:spacing w:after="0"/>
+      </w:pPr>
+      <w:r>
+        <w:t xml:space="preserve">Dois </w:t>
+      </w:r>
+      <w:proofErr w:type="spellStart"/>
+      <w:r>
+        <w:t>metodos</w:t>
+      </w:r>
+      <w:proofErr w:type="spellEnd"/>
+      <w:r>
+        <w:t xml:space="preserve"> de “carregar o </w:t>
+      </w:r>
+      <w:proofErr w:type="spellStart"/>
+      <w:r>
+        <w:t>css</w:t>
+      </w:r>
+      <w:proofErr w:type="spellEnd"/>
+      <w:r>
+        <w:t>”</w:t>
+      </w:r>
+    </w:p>
+    <w:p>
+      <w:pPr>
+        <w:spacing w:after="0"/>
+      </w:pPr>
+      <w:r>
+        <w:t xml:space="preserve">1 importar o </w:t>
+      </w:r>
+      <w:proofErr w:type="spellStart"/>
+      <w:r>
+        <w:t>css</w:t>
+      </w:r>
+      <w:proofErr w:type="spellEnd"/>
+      <w:r>
+        <w:t xml:space="preserve"> da pasta </w:t>
+      </w:r>
+      <w:proofErr w:type="spellStart"/>
+      <w:r>
+        <w:t>Style</w:t>
+      </w:r>
+      <w:proofErr w:type="spellEnd"/>
+      <w:r>
+        <w:t xml:space="preserve"> – carrega o arquivo mesmo sem usar</w:t>
+      </w:r>
+    </w:p>
+    <w:p>
+      <w:pPr>
+        <w:spacing w:after="0"/>
+      </w:pPr>
+      <w:r>
+        <w:t xml:space="preserve">2 usar </w:t>
+      </w:r>
+      <w:proofErr w:type="spellStart"/>
+      <w:r>
+        <w:t>scope</w:t>
+      </w:r>
+      <w:proofErr w:type="spellEnd"/>
+      <w:r>
+        <w:t xml:space="preserve"> no </w:t>
+      </w:r>
+      <w:proofErr w:type="spellStart"/>
+      <w:r>
+        <w:t>style</w:t>
+      </w:r>
+      <w:proofErr w:type="spellEnd"/>
+      <w:r>
+        <w:t>(</w:t>
+      </w:r>
+      <w:proofErr w:type="spellStart"/>
+      <w:r>
+        <w:t>css</w:t>
+      </w:r>
+      <w:proofErr w:type="spellEnd"/>
+      <w:r>
+        <w:t xml:space="preserve">) dentro do arquivo </w:t>
+      </w:r>
+      <w:proofErr w:type="spellStart"/>
+      <w:r>
+        <w:t>vue</w:t>
+      </w:r>
+      <w:proofErr w:type="spellEnd"/>
+      <w:r>
+        <w:t xml:space="preserve">, vai chamar o </w:t>
+      </w:r>
+      <w:proofErr w:type="spellStart"/>
+      <w:r>
+        <w:t>css</w:t>
+      </w:r>
+      <w:proofErr w:type="spellEnd"/>
+      <w:r>
+        <w:t xml:space="preserve"> no </w:t>
+      </w:r>
+      <w:proofErr w:type="spellStart"/>
+      <w:r>
+        <w:t>style</w:t>
+      </w:r>
+      <w:proofErr w:type="spellEnd"/>
+      <w:r>
+        <w:t xml:space="preserve"> só do arquivo </w:t>
+      </w:r>
+      <w:proofErr w:type="spellStart"/>
+      <w:r>
+        <w:t>vue</w:t>
       </w:r>
       <w:proofErr w:type="spellEnd"/>
     </w:p>

</xml_diff>

<commit_message>
Aula 15 - Enviando dados para o componente filho (props)
</commit_message>
<xml_diff>
--- a/Vue Js.docx
+++ b/Vue Js.docx
@@ -2288,6 +2288,56 @@
       <w:proofErr w:type="spellStart"/>
       <w:r>
         <w:t>vue</w:t>
+      </w:r>
+      <w:proofErr w:type="spellEnd"/>
+    </w:p>
+    <w:p>
+      <w:pPr>
+        <w:spacing w:after="0"/>
+      </w:pPr>
+    </w:p>
+    <w:p>
+      <w:pPr>
+        <w:spacing w:after="0"/>
+      </w:pPr>
+      <w:r>
+        <w:rPr>
+          <w:b/>
+          <w:bCs/>
+          <w:u w:val="single"/>
+        </w:rPr>
+        <w:t xml:space="preserve">Aula 15 – </w:t>
+      </w:r>
+      <w:proofErr w:type="spellStart"/>
+      <w:r>
+        <w:rPr>
+          <w:b/>
+          <w:bCs/>
+          <w:u w:val="single"/>
+        </w:rPr>
+        <w:t>props</w:t>
+      </w:r>
+      <w:proofErr w:type="spellEnd"/>
+      <w:r>
+        <w:t xml:space="preserve"> </w:t>
+      </w:r>
+      <w:r>
+        <w:t xml:space="preserve">- </w:t>
+      </w:r>
+      <w:r>
+        <w:rPr>
+          <w:color w:val="FF0000"/>
+        </w:rPr>
+        <w:t>revisar</w:t>
+      </w:r>
+    </w:p>
+    <w:p>
+      <w:pPr>
+        <w:spacing w:after="0"/>
+      </w:pPr>
+      <w:proofErr w:type="spellStart"/>
+      <w:r>
+        <w:t>propos</w:t>
       </w:r>
       <w:proofErr w:type="spellEnd"/>
     </w:p>

</xml_diff>

<commit_message>
Aula 16 - Enviando dados do filho para o pai (emit)
</commit_message>
<xml_diff>
--- a/Vue Js.docx
+++ b/Vue Js.docx
@@ -53,63 +53,15 @@
         <w:spacing w:after="0"/>
       </w:pPr>
       <w:r>
-        <w:t xml:space="preserve">&lt;script </w:t>
-      </w:r>
-      <w:proofErr w:type="spellStart"/>
-      <w:r>
-        <w:t>src</w:t>
-      </w:r>
-      <w:proofErr w:type="spellEnd"/>
-      <w:r>
-        <w:t>="https://unpkg.com/vue@3/</w:t>
-      </w:r>
-      <w:proofErr w:type="spellStart"/>
-      <w:r>
-        <w:t>dist</w:t>
-      </w:r>
-      <w:proofErr w:type="spellEnd"/>
-      <w:r>
-        <w:t>/vue.global.js"&gt;&lt;/script&gt;</w:t>
-      </w:r>
-    </w:p>
-    <w:p>
-      <w:pPr>
-        <w:spacing w:after="0"/>
-      </w:pPr>
-      <w:r>
-        <w:t>&lt;</w:t>
-      </w:r>
-      <w:proofErr w:type="spellStart"/>
-      <w:r>
-        <w:t>div</w:t>
-      </w:r>
-      <w:proofErr w:type="spellEnd"/>
-      <w:r>
-        <w:t xml:space="preserve"> id="app"</w:t>
-      </w:r>
-      <w:proofErr w:type="gramStart"/>
-      <w:r>
-        <w:t>&gt;{</w:t>
-      </w:r>
-      <w:proofErr w:type="gramEnd"/>
-      <w:r>
-        <w:t xml:space="preserve">{ </w:t>
-      </w:r>
-      <w:proofErr w:type="spellStart"/>
-      <w:r>
-        <w:t>message</w:t>
-      </w:r>
-      <w:proofErr w:type="spellEnd"/>
-      <w:r>
-        <w:t xml:space="preserve"> }}&lt;/</w:t>
-      </w:r>
-      <w:proofErr w:type="spellStart"/>
-      <w:r>
-        <w:t>div</w:t>
-      </w:r>
-      <w:proofErr w:type="spellEnd"/>
-      <w:r>
-        <w:t>&gt;</w:t>
+        <w:t>&lt;script src="https://unpkg.com/vue@3/dist/vue.global.js"&gt;&lt;/script&gt;</w:t>
+      </w:r>
+    </w:p>
+    <w:p>
+      <w:pPr>
+        <w:spacing w:after="0"/>
+      </w:pPr>
+      <w:r>
+        <w:t>&lt;div id="app"&gt;{{ message }}&lt;/div&gt;</w:t>
       </w:r>
     </w:p>
     <w:p>
@@ -125,118 +77,39 @@
         <w:spacing w:after="0"/>
       </w:pPr>
       <w:r>
-        <w:t xml:space="preserve">  </w:t>
-      </w:r>
-      <w:proofErr w:type="spellStart"/>
-      <w:r>
-        <w:t>const</w:t>
-      </w:r>
-      <w:proofErr w:type="spellEnd"/>
-      <w:r>
-        <w:t xml:space="preserve"> </w:t>
-      </w:r>
-      <w:proofErr w:type="gramStart"/>
-      <w:r>
-        <w:t xml:space="preserve">{ </w:t>
-      </w:r>
-      <w:proofErr w:type="spellStart"/>
-      <w:r>
-        <w:t>createApp</w:t>
-      </w:r>
-      <w:proofErr w:type="spellEnd"/>
-      <w:proofErr w:type="gramEnd"/>
-      <w:r>
-        <w:t xml:space="preserve"> } = </w:t>
-      </w:r>
-      <w:proofErr w:type="spellStart"/>
-      <w:r>
-        <w:t>Vue</w:t>
-      </w:r>
-      <w:proofErr w:type="spellEnd"/>
-    </w:p>
-    <w:p>
-      <w:pPr>
-        <w:spacing w:after="0"/>
-      </w:pPr>
-      <w:r>
-        <w:t xml:space="preserve">  </w:t>
-      </w:r>
-      <w:proofErr w:type="spellStart"/>
-      <w:proofErr w:type="gramStart"/>
-      <w:r>
-        <w:t>createApp</w:t>
-      </w:r>
-      <w:proofErr w:type="spellEnd"/>
-      <w:r>
-        <w:t>(</w:t>
-      </w:r>
-      <w:proofErr w:type="gramEnd"/>
-      <w:r>
-        <w:t>{</w:t>
-      </w:r>
-    </w:p>
-    <w:p>
-      <w:pPr>
-        <w:spacing w:after="0"/>
-      </w:pPr>
-      <w:r>
-        <w:t xml:space="preserve">    </w:t>
-      </w:r>
-      <w:proofErr w:type="gramStart"/>
-      <w:r>
-        <w:t>data(</w:t>
-      </w:r>
-      <w:proofErr w:type="gramEnd"/>
-      <w:r>
-        <w:t>) {</w:t>
-      </w:r>
-    </w:p>
-    <w:p>
-      <w:pPr>
-        <w:spacing w:after="0"/>
-      </w:pPr>
-      <w:r>
-        <w:t xml:space="preserve">      </w:t>
-      </w:r>
-      <w:proofErr w:type="spellStart"/>
-      <w:r>
-        <w:t>return</w:t>
-      </w:r>
-      <w:proofErr w:type="spellEnd"/>
-      <w:r>
-        <w:t xml:space="preserve"> {</w:t>
-      </w:r>
-    </w:p>
-    <w:p>
-      <w:pPr>
-        <w:spacing w:after="0"/>
-      </w:pPr>
-      <w:r>
-        <w:t xml:space="preserve">        </w:t>
-      </w:r>
-      <w:proofErr w:type="spellStart"/>
-      <w:r>
-        <w:t>message</w:t>
-      </w:r>
-      <w:proofErr w:type="spellEnd"/>
-      <w:r>
-        <w:t>: '</w:t>
-      </w:r>
-      <w:proofErr w:type="spellStart"/>
-      <w:r>
-        <w:t>Hello</w:t>
-      </w:r>
-      <w:proofErr w:type="spellEnd"/>
-      <w:r>
-        <w:t xml:space="preserve"> </w:t>
-      </w:r>
-      <w:proofErr w:type="spellStart"/>
-      <w:r>
-        <w:t>Vue</w:t>
-      </w:r>
-      <w:proofErr w:type="spellEnd"/>
-      <w:r>
-        <w:t>!'</w:t>
+        <w:t xml:space="preserve">  const { createApp } = Vue</w:t>
+      </w:r>
+    </w:p>
+    <w:p>
+      <w:pPr>
+        <w:spacing w:after="0"/>
+      </w:pPr>
+      <w:r>
+        <w:t xml:space="preserve">  createApp({</w:t>
+      </w:r>
+    </w:p>
+    <w:p>
+      <w:pPr>
+        <w:spacing w:after="0"/>
+      </w:pPr>
+      <w:r>
+        <w:t xml:space="preserve">    data() {</w:t>
+      </w:r>
+    </w:p>
+    <w:p>
+      <w:pPr>
+        <w:spacing w:after="0"/>
+      </w:pPr>
+      <w:r>
+        <w:t xml:space="preserve">      return {</w:t>
+      </w:r>
+    </w:p>
+    <w:p>
+      <w:pPr>
+        <w:spacing w:after="0"/>
+      </w:pPr>
+      <w:r>
+        <w:t xml:space="preserve">        message: 'Hello Vue!'</w:t>
       </w:r>
     </w:p>
     <w:p>
@@ -260,20 +133,7 @@
         <w:spacing w:after="0"/>
       </w:pPr>
       <w:r>
-        <w:t xml:space="preserve">  }</w:t>
-      </w:r>
-      <w:proofErr w:type="gramStart"/>
-      <w:r>
-        <w:t>).</w:t>
-      </w:r>
-      <w:proofErr w:type="spellStart"/>
-      <w:r>
-        <w:t>mount</w:t>
-      </w:r>
-      <w:proofErr w:type="spellEnd"/>
-      <w:proofErr w:type="gramEnd"/>
-      <w:r>
-        <w:t>('#app')</w:t>
+        <w:t xml:space="preserve">  }).mount('#app')</w:t>
       </w:r>
     </w:p>
     <w:p>
@@ -314,23 +174,7 @@
         </w:numPr>
       </w:pPr>
       <w:r>
-        <w:t xml:space="preserve">Instalar – no HTML 5 colocar entre a </w:t>
-      </w:r>
-      <w:proofErr w:type="spellStart"/>
-      <w:r>
-        <w:t>tag</w:t>
-      </w:r>
-      <w:proofErr w:type="spellEnd"/>
-      <w:r>
-        <w:t xml:space="preserve"> &lt;</w:t>
-      </w:r>
-      <w:proofErr w:type="spellStart"/>
-      <w:r>
-        <w:t>head</w:t>
-      </w:r>
-      <w:proofErr w:type="spellEnd"/>
-      <w:r>
-        <w:t xml:space="preserve">&gt; </w:t>
+        <w:t xml:space="preserve">Instalar – no HTML 5 colocar entre a tag &lt;head&gt; </w:t>
       </w:r>
     </w:p>
     <w:p>
@@ -375,7 +219,6 @@
         </w:rPr>
         <w:t xml:space="preserve"> </w:t>
       </w:r>
-      <w:proofErr w:type="spellStart"/>
       <w:r>
         <w:rPr>
           <w:rFonts w:ascii="Fira Code" w:eastAsia="Times New Roman" w:hAnsi="Fira Code" w:cs="Fira Code"/>
@@ -386,7 +229,6 @@
         </w:rPr>
         <w:t>src</w:t>
       </w:r>
-      <w:proofErr w:type="spellEnd"/>
       <w:r>
         <w:rPr>
           <w:rFonts w:ascii="Fira Code" w:eastAsia="Times New Roman" w:hAnsi="Fira Code" w:cs="Fira Code"/>
@@ -405,29 +247,7 @@
           <w:szCs w:val="21"/>
           <w:lang w:eastAsia="pt-BR"/>
         </w:rPr>
-        <w:t>"https://unpkg.com/vue@3/</w:t>
-      </w:r>
-      <w:proofErr w:type="spellStart"/>
-      <w:r>
-        <w:rPr>
-          <w:rFonts w:ascii="Fira Code" w:eastAsia="Times New Roman" w:hAnsi="Fira Code" w:cs="Fira Code"/>
-          <w:color w:val="CE9178"/>
-          <w:sz w:val="21"/>
-          <w:szCs w:val="21"/>
-          <w:lang w:eastAsia="pt-BR"/>
-        </w:rPr>
-        <w:t>dist</w:t>
-      </w:r>
-      <w:proofErr w:type="spellEnd"/>
-      <w:r>
-        <w:rPr>
-          <w:rFonts w:ascii="Fira Code" w:eastAsia="Times New Roman" w:hAnsi="Fira Code" w:cs="Fira Code"/>
-          <w:color w:val="CE9178"/>
-          <w:sz w:val="21"/>
-          <w:szCs w:val="21"/>
-          <w:lang w:eastAsia="pt-BR"/>
-        </w:rPr>
-        <w:t>/vue.global.js"</w:t>
+        <w:t>"https://unpkg.com/vue@3/dist/vue.global.js"</w:t>
       </w:r>
       <w:r>
         <w:rPr>
@@ -462,15 +282,7 @@
     </w:p>
     <w:p>
       <w:r>
-        <w:t>&lt;/</w:t>
-      </w:r>
-      <w:proofErr w:type="spellStart"/>
-      <w:r>
-        <w:t>head</w:t>
-      </w:r>
-      <w:proofErr w:type="spellEnd"/>
-      <w:r>
-        <w:t>&gt;</w:t>
+        <w:t>&lt;/head&gt;</w:t>
       </w:r>
     </w:p>
     <w:p>
@@ -482,15 +294,7 @@
         </w:numPr>
       </w:pPr>
       <w:r>
-        <w:t xml:space="preserve">Colocar entre a </w:t>
-      </w:r>
-      <w:proofErr w:type="spellStart"/>
-      <w:r>
-        <w:t>tag</w:t>
-      </w:r>
-      <w:proofErr w:type="spellEnd"/>
-      <w:r>
-        <w:t xml:space="preserve"> &lt;body&gt;</w:t>
+        <w:t>Colocar entre a tag &lt;body&gt;</w:t>
       </w:r>
     </w:p>
     <w:p>
@@ -505,7 +309,6 @@
         </w:rPr>
         <w:t>&lt;</w:t>
       </w:r>
-      <w:proofErr w:type="spellStart"/>
       <w:r>
         <w:rPr>
           <w:rFonts w:ascii="Consolas" w:hAnsi="Consolas"/>
@@ -517,7 +320,6 @@
         </w:rPr>
         <w:t>div</w:t>
       </w:r>
-      <w:proofErr w:type="spellEnd"/>
       <w:r>
         <w:rPr>
           <w:rFonts w:ascii="Consolas" w:hAnsi="Consolas"/>
@@ -571,9 +373,19 @@
           <w:szCs w:val="21"/>
           <w:shd w:val="clear" w:color="auto" w:fill="292D3E"/>
         </w:rPr>
-        <w:t>"</w:t>
-      </w:r>
-      <w:proofErr w:type="gramStart"/>
+        <w:t>"&gt;</w:t>
+      </w:r>
+      <w:r>
+        <w:rPr>
+          <w:rFonts w:ascii="Consolas" w:hAnsi="Consolas"/>
+          <w:color w:val="A6ACCD"/>
+          <w:spacing w:val="3"/>
+          <w:sz w:val="21"/>
+          <w:szCs w:val="21"/>
+          <w:shd w:val="clear" w:color="auto" w:fill="292D3E"/>
+        </w:rPr>
+        <w:t>{{ message }}</w:t>
+      </w:r>
       <w:r>
         <w:rPr>
           <w:rFonts w:ascii="Consolas" w:hAnsi="Consolas"/>
@@ -583,67 +395,8 @@
           <w:szCs w:val="21"/>
           <w:shd w:val="clear" w:color="auto" w:fill="292D3E"/>
         </w:rPr>
-        <w:t>&gt;</w:t>
-      </w:r>
-      <w:r>
-        <w:rPr>
-          <w:rFonts w:ascii="Consolas" w:hAnsi="Consolas"/>
-          <w:color w:val="A6ACCD"/>
-          <w:spacing w:val="3"/>
-          <w:sz w:val="21"/>
-          <w:szCs w:val="21"/>
-          <w:shd w:val="clear" w:color="auto" w:fill="292D3E"/>
-        </w:rPr>
-        <w:t>{</w:t>
-      </w:r>
-      <w:proofErr w:type="gramEnd"/>
-      <w:r>
-        <w:rPr>
-          <w:rFonts w:ascii="Consolas" w:hAnsi="Consolas"/>
-          <w:color w:val="A6ACCD"/>
-          <w:spacing w:val="3"/>
-          <w:sz w:val="21"/>
-          <w:szCs w:val="21"/>
-          <w:shd w:val="clear" w:color="auto" w:fill="292D3E"/>
-        </w:rPr>
-        <w:t xml:space="preserve">{ </w:t>
-      </w:r>
-      <w:proofErr w:type="spellStart"/>
-      <w:r>
-        <w:rPr>
-          <w:rFonts w:ascii="Consolas" w:hAnsi="Consolas"/>
-          <w:color w:val="A6ACCD"/>
-          <w:spacing w:val="3"/>
-          <w:sz w:val="21"/>
-          <w:szCs w:val="21"/>
-          <w:shd w:val="clear" w:color="auto" w:fill="292D3E"/>
-        </w:rPr>
-        <w:t>message</w:t>
-      </w:r>
-      <w:proofErr w:type="spellEnd"/>
-      <w:r>
-        <w:rPr>
-          <w:rFonts w:ascii="Consolas" w:hAnsi="Consolas"/>
-          <w:color w:val="A6ACCD"/>
-          <w:spacing w:val="3"/>
-          <w:sz w:val="21"/>
-          <w:szCs w:val="21"/>
-          <w:shd w:val="clear" w:color="auto" w:fill="292D3E"/>
-        </w:rPr>
-        <w:t xml:space="preserve"> }}</w:t>
-      </w:r>
-      <w:r>
-        <w:rPr>
-          <w:rFonts w:ascii="Consolas" w:hAnsi="Consolas"/>
-          <w:color w:val="89DDFF"/>
-          <w:spacing w:val="3"/>
-          <w:sz w:val="21"/>
-          <w:szCs w:val="21"/>
-          <w:shd w:val="clear" w:color="auto" w:fill="292D3E"/>
-        </w:rPr>
         <w:t>&lt;/</w:t>
       </w:r>
-      <w:proofErr w:type="spellStart"/>
       <w:r>
         <w:rPr>
           <w:rFonts w:ascii="Consolas" w:hAnsi="Consolas"/>
@@ -655,7 +408,6 @@
         </w:rPr>
         <w:t>div</w:t>
       </w:r>
-      <w:proofErr w:type="spellEnd"/>
       <w:r>
         <w:rPr>
           <w:rFonts w:ascii="Consolas" w:hAnsi="Consolas"/>
@@ -682,16 +434,130 @@
         </w:numPr>
       </w:pPr>
       <w:r>
-        <w:t xml:space="preserve">Criar arquivo app.js e </w:t>
-      </w:r>
-      <w:proofErr w:type="gramStart"/>
-      <w:r>
-        <w:t>colocar :</w:t>
-      </w:r>
-      <w:proofErr w:type="gramEnd"/>
-      <w:r>
+        <w:t xml:space="preserve">Criar arquivo app.js e colocar : </w:t>
+      </w:r>
+    </w:p>
+    <w:p>
+      <w:pPr>
+        <w:spacing w:after="0" w:line="240" w:lineRule="auto"/>
+        <w:rPr>
+          <w:rFonts w:ascii="Consolas" w:eastAsia="Times New Roman" w:hAnsi="Consolas" w:cs="Times New Roman"/>
+          <w:color w:val="A6ACCD"/>
+          <w:spacing w:val="3"/>
+          <w:sz w:val="21"/>
+          <w:szCs w:val="21"/>
+          <w:shd w:val="clear" w:color="auto" w:fill="292D3E"/>
+          <w:lang w:eastAsia="pt-BR"/>
+        </w:rPr>
+      </w:pPr>
+      <w:r>
+        <w:rPr>
+          <w:rFonts w:ascii="Consolas" w:eastAsia="Times New Roman" w:hAnsi="Consolas" w:cs="Times New Roman"/>
+          <w:color w:val="A6ACCD"/>
+          <w:spacing w:val="3"/>
+          <w:sz w:val="21"/>
+          <w:szCs w:val="21"/>
+          <w:shd w:val="clear" w:color="auto" w:fill="292D3E"/>
+          <w:lang w:eastAsia="pt-BR"/>
+        </w:rPr>
+        <w:t xml:space="preserve">  </w:t>
+      </w:r>
+      <w:r>
+        <w:rPr>
+          <w:rFonts w:ascii="Consolas" w:eastAsia="Times New Roman" w:hAnsi="Consolas" w:cs="Times New Roman"/>
+          <w:color w:val="C792EA"/>
+          <w:spacing w:val="3"/>
+          <w:sz w:val="21"/>
+          <w:szCs w:val="21"/>
+          <w:shd w:val="clear" w:color="auto" w:fill="292D3E"/>
+          <w:lang w:eastAsia="pt-BR"/>
+        </w:rPr>
+        <w:t>const</w:t>
+      </w:r>
+      <w:r>
+        <w:rPr>
+          <w:rFonts w:ascii="Consolas" w:eastAsia="Times New Roman" w:hAnsi="Consolas" w:cs="Times New Roman"/>
+          <w:color w:val="A6ACCD"/>
+          <w:spacing w:val="3"/>
+          <w:sz w:val="21"/>
+          <w:szCs w:val="21"/>
+          <w:shd w:val="clear" w:color="auto" w:fill="292D3E"/>
+          <w:lang w:eastAsia="pt-BR"/>
+        </w:rPr>
         <w:t xml:space="preserve"> </w:t>
       </w:r>
+      <w:r>
+        <w:rPr>
+          <w:rFonts w:ascii="Consolas" w:eastAsia="Times New Roman" w:hAnsi="Consolas" w:cs="Times New Roman"/>
+          <w:color w:val="89DDFF"/>
+          <w:spacing w:val="3"/>
+          <w:sz w:val="21"/>
+          <w:szCs w:val="21"/>
+          <w:shd w:val="clear" w:color="auto" w:fill="292D3E"/>
+          <w:lang w:eastAsia="pt-BR"/>
+        </w:rPr>
+        <w:t>{</w:t>
+      </w:r>
+      <w:r>
+        <w:rPr>
+          <w:rFonts w:ascii="Consolas" w:eastAsia="Times New Roman" w:hAnsi="Consolas" w:cs="Times New Roman"/>
+          <w:color w:val="A6ACCD"/>
+          <w:spacing w:val="3"/>
+          <w:sz w:val="21"/>
+          <w:szCs w:val="21"/>
+          <w:shd w:val="clear" w:color="auto" w:fill="292D3E"/>
+          <w:lang w:eastAsia="pt-BR"/>
+        </w:rPr>
+        <w:t xml:space="preserve"> createApp </w:t>
+      </w:r>
+      <w:r>
+        <w:rPr>
+          <w:rFonts w:ascii="Consolas" w:eastAsia="Times New Roman" w:hAnsi="Consolas" w:cs="Times New Roman"/>
+          <w:color w:val="89DDFF"/>
+          <w:spacing w:val="3"/>
+          <w:sz w:val="21"/>
+          <w:szCs w:val="21"/>
+          <w:shd w:val="clear" w:color="auto" w:fill="292D3E"/>
+          <w:lang w:eastAsia="pt-BR"/>
+        </w:rPr>
+        <w:t>}</w:t>
+      </w:r>
+      <w:r>
+        <w:rPr>
+          <w:rFonts w:ascii="Consolas" w:eastAsia="Times New Roman" w:hAnsi="Consolas" w:cs="Times New Roman"/>
+          <w:color w:val="A6ACCD"/>
+          <w:spacing w:val="3"/>
+          <w:sz w:val="21"/>
+          <w:szCs w:val="21"/>
+          <w:shd w:val="clear" w:color="auto" w:fill="292D3E"/>
+          <w:lang w:eastAsia="pt-BR"/>
+        </w:rPr>
+        <w:t xml:space="preserve"> </w:t>
+      </w:r>
+      <w:r>
+        <w:rPr>
+          <w:rFonts w:ascii="Consolas" w:eastAsia="Times New Roman" w:hAnsi="Consolas" w:cs="Times New Roman"/>
+          <w:color w:val="89DDFF"/>
+          <w:spacing w:val="3"/>
+          <w:sz w:val="21"/>
+          <w:szCs w:val="21"/>
+          <w:shd w:val="clear" w:color="auto" w:fill="292D3E"/>
+          <w:lang w:eastAsia="pt-BR"/>
+        </w:rPr>
+        <w:t>=</w:t>
+      </w:r>
+      <w:r>
+        <w:rPr>
+          <w:rFonts w:ascii="Consolas" w:eastAsia="Times New Roman" w:hAnsi="Consolas" w:cs="Times New Roman"/>
+          <w:color w:val="A6ACCD"/>
+          <w:spacing w:val="3"/>
+          <w:sz w:val="21"/>
+          <w:szCs w:val="21"/>
+          <w:shd w:val="clear" w:color="auto" w:fill="292D3E"/>
+          <w:lang w:eastAsia="pt-BR"/>
+        </w:rPr>
+        <w:t xml:space="preserve"> Vue</w:t>
+      </w:r>
     </w:p>
     <w:p>
       <w:pPr>
@@ -706,7 +572,10 @@
           <w:lang w:eastAsia="pt-BR"/>
         </w:rPr>
       </w:pPr>
-      <w:r>
+    </w:p>
+    <w:p>
+      <w:pPr>
+        <w:spacing w:after="0" w:line="240" w:lineRule="auto"/>
         <w:rPr>
           <w:rFonts w:ascii="Consolas" w:eastAsia="Times New Roman" w:hAnsi="Consolas" w:cs="Times New Roman"/>
           <w:color w:val="A6ACCD"/>
@@ -716,22 +585,31 @@
           <w:shd w:val="clear" w:color="auto" w:fill="292D3E"/>
           <w:lang w:eastAsia="pt-BR"/>
         </w:rPr>
+      </w:pPr>
+      <w:r>
+        <w:rPr>
+          <w:rFonts w:ascii="Consolas" w:eastAsia="Times New Roman" w:hAnsi="Consolas" w:cs="Times New Roman"/>
+          <w:color w:val="A6ACCD"/>
+          <w:spacing w:val="3"/>
+          <w:sz w:val="21"/>
+          <w:szCs w:val="21"/>
+          <w:shd w:val="clear" w:color="auto" w:fill="292D3E"/>
+          <w:lang w:eastAsia="pt-BR"/>
+        </w:rPr>
         <w:t xml:space="preserve">  </w:t>
       </w:r>
-      <w:proofErr w:type="spellStart"/>
-      <w:r>
-        <w:rPr>
-          <w:rFonts w:ascii="Consolas" w:eastAsia="Times New Roman" w:hAnsi="Consolas" w:cs="Times New Roman"/>
-          <w:color w:val="C792EA"/>
-          <w:spacing w:val="3"/>
-          <w:sz w:val="21"/>
-          <w:szCs w:val="21"/>
-          <w:shd w:val="clear" w:color="auto" w:fill="292D3E"/>
-          <w:lang w:eastAsia="pt-BR"/>
-        </w:rPr>
-        <w:t>const</w:t>
-      </w:r>
-      <w:proofErr w:type="spellEnd"/>
+      <w:r>
+        <w:rPr>
+          <w:rFonts w:ascii="Consolas" w:eastAsia="Times New Roman" w:hAnsi="Consolas" w:cs="Times New Roman"/>
+          <w:color w:val="82AAFF"/>
+          <w:spacing w:val="3"/>
+          <w:sz w:val="21"/>
+          <w:szCs w:val="21"/>
+          <w:shd w:val="clear" w:color="auto" w:fill="292D3E"/>
+          <w:lang w:eastAsia="pt-BR"/>
+        </w:rPr>
+        <w:t>createApp</w:t>
+      </w:r>
       <w:r>
         <w:rPr>
           <w:rFonts w:ascii="Consolas" w:eastAsia="Times New Roman" w:hAnsi="Consolas" w:cs="Times New Roman"/>
@@ -742,9 +620,82 @@
           <w:shd w:val="clear" w:color="auto" w:fill="292D3E"/>
           <w:lang w:eastAsia="pt-BR"/>
         </w:rPr>
+        <w:t>(</w:t>
+      </w:r>
+      <w:r>
+        <w:rPr>
+          <w:rFonts w:ascii="Consolas" w:eastAsia="Times New Roman" w:hAnsi="Consolas" w:cs="Times New Roman"/>
+          <w:color w:val="89DDFF"/>
+          <w:spacing w:val="3"/>
+          <w:sz w:val="21"/>
+          <w:szCs w:val="21"/>
+          <w:shd w:val="clear" w:color="auto" w:fill="292D3E"/>
+          <w:lang w:eastAsia="pt-BR"/>
+        </w:rPr>
+        <w:t>{</w:t>
+      </w:r>
+    </w:p>
+    <w:p>
+      <w:pPr>
+        <w:spacing w:after="0" w:line="240" w:lineRule="auto"/>
+        <w:rPr>
+          <w:rFonts w:ascii="Consolas" w:eastAsia="Times New Roman" w:hAnsi="Consolas" w:cs="Times New Roman"/>
+          <w:color w:val="A6ACCD"/>
+          <w:spacing w:val="3"/>
+          <w:sz w:val="21"/>
+          <w:szCs w:val="21"/>
+          <w:shd w:val="clear" w:color="auto" w:fill="292D3E"/>
+          <w:lang w:eastAsia="pt-BR"/>
+        </w:rPr>
+      </w:pPr>
+      <w:r>
+        <w:rPr>
+          <w:rFonts w:ascii="Consolas" w:eastAsia="Times New Roman" w:hAnsi="Consolas" w:cs="Times New Roman"/>
+          <w:color w:val="A6ACCD"/>
+          <w:spacing w:val="3"/>
+          <w:sz w:val="21"/>
+          <w:szCs w:val="21"/>
+          <w:shd w:val="clear" w:color="auto" w:fill="292D3E"/>
+          <w:lang w:eastAsia="pt-BR"/>
+        </w:rPr>
+        <w:t xml:space="preserve">    </w:t>
+      </w:r>
+      <w:r>
+        <w:rPr>
+          <w:rFonts w:ascii="Consolas" w:eastAsia="Times New Roman" w:hAnsi="Consolas" w:cs="Times New Roman"/>
+          <w:color w:val="F07178"/>
+          <w:spacing w:val="3"/>
+          <w:sz w:val="21"/>
+          <w:szCs w:val="21"/>
+          <w:shd w:val="clear" w:color="auto" w:fill="292D3E"/>
+          <w:lang w:eastAsia="pt-BR"/>
+        </w:rPr>
+        <w:t>data</w:t>
+      </w:r>
+      <w:r>
+        <w:rPr>
+          <w:rFonts w:ascii="Consolas" w:eastAsia="Times New Roman" w:hAnsi="Consolas" w:cs="Times New Roman"/>
+          <w:color w:val="89DDFF"/>
+          <w:spacing w:val="3"/>
+          <w:sz w:val="21"/>
+          <w:szCs w:val="21"/>
+          <w:shd w:val="clear" w:color="auto" w:fill="292D3E"/>
+          <w:lang w:eastAsia="pt-BR"/>
+        </w:rPr>
+        <w:t>()</w:t>
+      </w:r>
+      <w:r>
+        <w:rPr>
+          <w:rFonts w:ascii="Consolas" w:eastAsia="Times New Roman" w:hAnsi="Consolas" w:cs="Times New Roman"/>
+          <w:color w:val="A6ACCD"/>
+          <w:spacing w:val="3"/>
+          <w:sz w:val="21"/>
+          <w:szCs w:val="21"/>
+          <w:shd w:val="clear" w:color="auto" w:fill="292D3E"/>
+          <w:lang w:eastAsia="pt-BR"/>
+        </w:rPr>
         <w:t xml:space="preserve"> </w:t>
       </w:r>
-      <w:proofErr w:type="gramStart"/>
       <w:r>
         <w:rPr>
           <w:rFonts w:ascii="Consolas" w:eastAsia="Times New Roman" w:hAnsi="Consolas" w:cs="Times New Roman"/>
@@ -757,7 +708,10 @@
         </w:rPr>
         <w:t>{</w:t>
       </w:r>
-      <w:r>
+    </w:p>
+    <w:p>
+      <w:pPr>
+        <w:spacing w:after="0" w:line="240" w:lineRule="auto"/>
         <w:rPr>
           <w:rFonts w:ascii="Consolas" w:eastAsia="Times New Roman" w:hAnsi="Consolas" w:cs="Times New Roman"/>
           <w:color w:val="A6ACCD"/>
@@ -767,204 +721,7 @@
           <w:shd w:val="clear" w:color="auto" w:fill="292D3E"/>
           <w:lang w:eastAsia="pt-BR"/>
         </w:rPr>
-        <w:t xml:space="preserve"> </w:t>
-      </w:r>
-      <w:proofErr w:type="spellStart"/>
-      <w:r>
-        <w:rPr>
-          <w:rFonts w:ascii="Consolas" w:eastAsia="Times New Roman" w:hAnsi="Consolas" w:cs="Times New Roman"/>
-          <w:color w:val="A6ACCD"/>
-          <w:spacing w:val="3"/>
-          <w:sz w:val="21"/>
-          <w:szCs w:val="21"/>
-          <w:shd w:val="clear" w:color="auto" w:fill="292D3E"/>
-          <w:lang w:eastAsia="pt-BR"/>
-        </w:rPr>
-        <w:t>createApp</w:t>
-      </w:r>
-      <w:proofErr w:type="spellEnd"/>
-      <w:proofErr w:type="gramEnd"/>
-      <w:r>
-        <w:rPr>
-          <w:rFonts w:ascii="Consolas" w:eastAsia="Times New Roman" w:hAnsi="Consolas" w:cs="Times New Roman"/>
-          <w:color w:val="A6ACCD"/>
-          <w:spacing w:val="3"/>
-          <w:sz w:val="21"/>
-          <w:szCs w:val="21"/>
-          <w:shd w:val="clear" w:color="auto" w:fill="292D3E"/>
-          <w:lang w:eastAsia="pt-BR"/>
-        </w:rPr>
-        <w:t xml:space="preserve"> </w:t>
-      </w:r>
-      <w:r>
-        <w:rPr>
-          <w:rFonts w:ascii="Consolas" w:eastAsia="Times New Roman" w:hAnsi="Consolas" w:cs="Times New Roman"/>
-          <w:color w:val="89DDFF"/>
-          <w:spacing w:val="3"/>
-          <w:sz w:val="21"/>
-          <w:szCs w:val="21"/>
-          <w:shd w:val="clear" w:color="auto" w:fill="292D3E"/>
-          <w:lang w:eastAsia="pt-BR"/>
-        </w:rPr>
-        <w:t>}</w:t>
-      </w:r>
-      <w:r>
-        <w:rPr>
-          <w:rFonts w:ascii="Consolas" w:eastAsia="Times New Roman" w:hAnsi="Consolas" w:cs="Times New Roman"/>
-          <w:color w:val="A6ACCD"/>
-          <w:spacing w:val="3"/>
-          <w:sz w:val="21"/>
-          <w:szCs w:val="21"/>
-          <w:shd w:val="clear" w:color="auto" w:fill="292D3E"/>
-          <w:lang w:eastAsia="pt-BR"/>
-        </w:rPr>
-        <w:t xml:space="preserve"> </w:t>
-      </w:r>
-      <w:r>
-        <w:rPr>
-          <w:rFonts w:ascii="Consolas" w:eastAsia="Times New Roman" w:hAnsi="Consolas" w:cs="Times New Roman"/>
-          <w:color w:val="89DDFF"/>
-          <w:spacing w:val="3"/>
-          <w:sz w:val="21"/>
-          <w:szCs w:val="21"/>
-          <w:shd w:val="clear" w:color="auto" w:fill="292D3E"/>
-          <w:lang w:eastAsia="pt-BR"/>
-        </w:rPr>
-        <w:t>=</w:t>
-      </w:r>
-      <w:r>
-        <w:rPr>
-          <w:rFonts w:ascii="Consolas" w:eastAsia="Times New Roman" w:hAnsi="Consolas" w:cs="Times New Roman"/>
-          <w:color w:val="A6ACCD"/>
-          <w:spacing w:val="3"/>
-          <w:sz w:val="21"/>
-          <w:szCs w:val="21"/>
-          <w:shd w:val="clear" w:color="auto" w:fill="292D3E"/>
-          <w:lang w:eastAsia="pt-BR"/>
-        </w:rPr>
-        <w:t xml:space="preserve"> </w:t>
-      </w:r>
-      <w:proofErr w:type="spellStart"/>
-      <w:r>
-        <w:rPr>
-          <w:rFonts w:ascii="Consolas" w:eastAsia="Times New Roman" w:hAnsi="Consolas" w:cs="Times New Roman"/>
-          <w:color w:val="A6ACCD"/>
-          <w:spacing w:val="3"/>
-          <w:sz w:val="21"/>
-          <w:szCs w:val="21"/>
-          <w:shd w:val="clear" w:color="auto" w:fill="292D3E"/>
-          <w:lang w:eastAsia="pt-BR"/>
-        </w:rPr>
-        <w:t>Vue</w:t>
-      </w:r>
-      <w:proofErr w:type="spellEnd"/>
-    </w:p>
-    <w:p>
-      <w:pPr>
-        <w:spacing w:after="0" w:line="240" w:lineRule="auto"/>
-        <w:rPr>
-          <w:rFonts w:ascii="Consolas" w:eastAsia="Times New Roman" w:hAnsi="Consolas" w:cs="Times New Roman"/>
-          <w:color w:val="A6ACCD"/>
-          <w:spacing w:val="3"/>
-          <w:sz w:val="21"/>
-          <w:szCs w:val="21"/>
-          <w:shd w:val="clear" w:color="auto" w:fill="292D3E"/>
-          <w:lang w:eastAsia="pt-BR"/>
-        </w:rPr>
-      </w:pPr>
-    </w:p>
-    <w:p>
-      <w:pPr>
-        <w:spacing w:after="0" w:line="240" w:lineRule="auto"/>
-        <w:rPr>
-          <w:rFonts w:ascii="Consolas" w:eastAsia="Times New Roman" w:hAnsi="Consolas" w:cs="Times New Roman"/>
-          <w:color w:val="A6ACCD"/>
-          <w:spacing w:val="3"/>
-          <w:sz w:val="21"/>
-          <w:szCs w:val="21"/>
-          <w:shd w:val="clear" w:color="auto" w:fill="292D3E"/>
-          <w:lang w:eastAsia="pt-BR"/>
-        </w:rPr>
-      </w:pPr>
-      <w:r>
-        <w:rPr>
-          <w:rFonts w:ascii="Consolas" w:eastAsia="Times New Roman" w:hAnsi="Consolas" w:cs="Times New Roman"/>
-          <w:color w:val="A6ACCD"/>
-          <w:spacing w:val="3"/>
-          <w:sz w:val="21"/>
-          <w:szCs w:val="21"/>
-          <w:shd w:val="clear" w:color="auto" w:fill="292D3E"/>
-          <w:lang w:eastAsia="pt-BR"/>
-        </w:rPr>
-        <w:t xml:space="preserve">  </w:t>
-      </w:r>
-      <w:proofErr w:type="spellStart"/>
-      <w:proofErr w:type="gramStart"/>
-      <w:r>
-        <w:rPr>
-          <w:rFonts w:ascii="Consolas" w:eastAsia="Times New Roman" w:hAnsi="Consolas" w:cs="Times New Roman"/>
-          <w:color w:val="82AAFF"/>
-          <w:spacing w:val="3"/>
-          <w:sz w:val="21"/>
-          <w:szCs w:val="21"/>
-          <w:shd w:val="clear" w:color="auto" w:fill="292D3E"/>
-          <w:lang w:eastAsia="pt-BR"/>
-        </w:rPr>
-        <w:t>createApp</w:t>
-      </w:r>
-      <w:proofErr w:type="spellEnd"/>
-      <w:r>
-        <w:rPr>
-          <w:rFonts w:ascii="Consolas" w:eastAsia="Times New Roman" w:hAnsi="Consolas" w:cs="Times New Roman"/>
-          <w:color w:val="A6ACCD"/>
-          <w:spacing w:val="3"/>
-          <w:sz w:val="21"/>
-          <w:szCs w:val="21"/>
-          <w:shd w:val="clear" w:color="auto" w:fill="292D3E"/>
-          <w:lang w:eastAsia="pt-BR"/>
-        </w:rPr>
-        <w:t>(</w:t>
-      </w:r>
-      <w:proofErr w:type="gramEnd"/>
-      <w:r>
-        <w:rPr>
-          <w:rFonts w:ascii="Consolas" w:eastAsia="Times New Roman" w:hAnsi="Consolas" w:cs="Times New Roman"/>
-          <w:color w:val="89DDFF"/>
-          <w:spacing w:val="3"/>
-          <w:sz w:val="21"/>
-          <w:szCs w:val="21"/>
-          <w:shd w:val="clear" w:color="auto" w:fill="292D3E"/>
-          <w:lang w:eastAsia="pt-BR"/>
-        </w:rPr>
-        <w:t>{</w:t>
-      </w:r>
-    </w:p>
-    <w:p>
-      <w:pPr>
-        <w:spacing w:after="0" w:line="240" w:lineRule="auto"/>
-        <w:rPr>
-          <w:rFonts w:ascii="Consolas" w:eastAsia="Times New Roman" w:hAnsi="Consolas" w:cs="Times New Roman"/>
-          <w:color w:val="A6ACCD"/>
-          <w:spacing w:val="3"/>
-          <w:sz w:val="21"/>
-          <w:szCs w:val="21"/>
-          <w:shd w:val="clear" w:color="auto" w:fill="292D3E"/>
-          <w:lang w:eastAsia="pt-BR"/>
-        </w:rPr>
-      </w:pPr>
-      <w:r>
-        <w:rPr>
-          <w:rFonts w:ascii="Consolas" w:eastAsia="Times New Roman" w:hAnsi="Consolas" w:cs="Times New Roman"/>
-          <w:color w:val="A6ACCD"/>
-          <w:spacing w:val="3"/>
-          <w:sz w:val="21"/>
-          <w:szCs w:val="21"/>
-          <w:shd w:val="clear" w:color="auto" w:fill="292D3E"/>
-          <w:lang w:eastAsia="pt-BR"/>
-        </w:rPr>
-        <w:t xml:space="preserve">    </w:t>
-      </w:r>
-      <w:proofErr w:type="gramStart"/>
+      </w:pPr>
       <w:r>
         <w:rPr>
           <w:rFonts w:ascii="Consolas" w:eastAsia="Times New Roman" w:hAnsi="Consolas" w:cs="Times New Roman"/>
@@ -975,84 +732,8 @@
           <w:shd w:val="clear" w:color="auto" w:fill="292D3E"/>
           <w:lang w:eastAsia="pt-BR"/>
         </w:rPr>
-        <w:t>data</w:t>
-      </w:r>
-      <w:r>
-        <w:rPr>
-          <w:rFonts w:ascii="Consolas" w:eastAsia="Times New Roman" w:hAnsi="Consolas" w:cs="Times New Roman"/>
-          <w:color w:val="89DDFF"/>
-          <w:spacing w:val="3"/>
-          <w:sz w:val="21"/>
-          <w:szCs w:val="21"/>
-          <w:shd w:val="clear" w:color="auto" w:fill="292D3E"/>
-          <w:lang w:eastAsia="pt-BR"/>
-        </w:rPr>
-        <w:t>(</w:t>
-      </w:r>
-      <w:proofErr w:type="gramEnd"/>
-      <w:r>
-        <w:rPr>
-          <w:rFonts w:ascii="Consolas" w:eastAsia="Times New Roman" w:hAnsi="Consolas" w:cs="Times New Roman"/>
-          <w:color w:val="89DDFF"/>
-          <w:spacing w:val="3"/>
-          <w:sz w:val="21"/>
-          <w:szCs w:val="21"/>
-          <w:shd w:val="clear" w:color="auto" w:fill="292D3E"/>
-          <w:lang w:eastAsia="pt-BR"/>
-        </w:rPr>
-        <w:t>)</w:t>
-      </w:r>
-      <w:r>
-        <w:rPr>
-          <w:rFonts w:ascii="Consolas" w:eastAsia="Times New Roman" w:hAnsi="Consolas" w:cs="Times New Roman"/>
-          <w:color w:val="A6ACCD"/>
-          <w:spacing w:val="3"/>
-          <w:sz w:val="21"/>
-          <w:szCs w:val="21"/>
-          <w:shd w:val="clear" w:color="auto" w:fill="292D3E"/>
-          <w:lang w:eastAsia="pt-BR"/>
-        </w:rPr>
-        <w:t xml:space="preserve"> </w:t>
-      </w:r>
-      <w:r>
-        <w:rPr>
-          <w:rFonts w:ascii="Consolas" w:eastAsia="Times New Roman" w:hAnsi="Consolas" w:cs="Times New Roman"/>
-          <w:color w:val="89DDFF"/>
-          <w:spacing w:val="3"/>
-          <w:sz w:val="21"/>
-          <w:szCs w:val="21"/>
-          <w:shd w:val="clear" w:color="auto" w:fill="292D3E"/>
-          <w:lang w:eastAsia="pt-BR"/>
-        </w:rPr>
-        <w:t>{</w:t>
-      </w:r>
-    </w:p>
-    <w:p>
-      <w:pPr>
-        <w:spacing w:after="0" w:line="240" w:lineRule="auto"/>
-        <w:rPr>
-          <w:rFonts w:ascii="Consolas" w:eastAsia="Times New Roman" w:hAnsi="Consolas" w:cs="Times New Roman"/>
-          <w:color w:val="A6ACCD"/>
-          <w:spacing w:val="3"/>
-          <w:sz w:val="21"/>
-          <w:szCs w:val="21"/>
-          <w:shd w:val="clear" w:color="auto" w:fill="292D3E"/>
-          <w:lang w:eastAsia="pt-BR"/>
-        </w:rPr>
-      </w:pPr>
-      <w:r>
-        <w:rPr>
-          <w:rFonts w:ascii="Consolas" w:eastAsia="Times New Roman" w:hAnsi="Consolas" w:cs="Times New Roman"/>
-          <w:color w:val="F07178"/>
-          <w:spacing w:val="3"/>
-          <w:sz w:val="21"/>
-          <w:szCs w:val="21"/>
-          <w:shd w:val="clear" w:color="auto" w:fill="292D3E"/>
-          <w:lang w:eastAsia="pt-BR"/>
-        </w:rPr>
         <w:t xml:space="preserve">      </w:t>
       </w:r>
-      <w:proofErr w:type="spellStart"/>
       <w:r>
         <w:rPr>
           <w:rFonts w:ascii="Consolas" w:eastAsia="Times New Roman" w:hAnsi="Consolas" w:cs="Times New Roman"/>
@@ -1067,7 +748,6 @@
         </w:rPr>
         <w:t>return</w:t>
       </w:r>
-      <w:proofErr w:type="spellEnd"/>
       <w:r>
         <w:rPr>
           <w:rFonts w:ascii="Consolas" w:eastAsia="Times New Roman" w:hAnsi="Consolas" w:cs="Times New Roman"/>
@@ -1116,9 +796,20 @@
           <w:shd w:val="clear" w:color="auto" w:fill="292D3E"/>
           <w:lang w:eastAsia="pt-BR"/>
         </w:rPr>
-        <w:t xml:space="preserve">        </w:t>
-      </w:r>
-      <w:proofErr w:type="spellStart"/>
+        <w:t xml:space="preserve">        message</w:t>
+      </w:r>
+      <w:r>
+        <w:rPr>
+          <w:rFonts w:ascii="Consolas" w:eastAsia="Times New Roman" w:hAnsi="Consolas" w:cs="Times New Roman"/>
+          <w:color w:val="89DDFF"/>
+          <w:spacing w:val="3"/>
+          <w:sz w:val="21"/>
+          <w:szCs w:val="21"/>
+          <w:shd w:val="clear" w:color="auto" w:fill="292D3E"/>
+          <w:lang w:eastAsia="pt-BR"/>
+        </w:rPr>
+        <w:t>:</w:t>
+      </w:r>
       <w:r>
         <w:rPr>
           <w:rFonts w:ascii="Consolas" w:eastAsia="Times New Roman" w:hAnsi="Consolas" w:cs="Times New Roman"/>
@@ -1129,9 +820,8 @@
           <w:shd w:val="clear" w:color="auto" w:fill="292D3E"/>
           <w:lang w:eastAsia="pt-BR"/>
         </w:rPr>
-        <w:t>message</w:t>
-      </w:r>
-      <w:proofErr w:type="spellEnd"/>
+        <w:t xml:space="preserve"> </w:t>
+      </w:r>
       <w:r>
         <w:rPr>
           <w:rFonts w:ascii="Consolas" w:eastAsia="Times New Roman" w:hAnsi="Consolas" w:cs="Times New Roman"/>
@@ -1142,8 +832,46 @@
           <w:shd w:val="clear" w:color="auto" w:fill="292D3E"/>
           <w:lang w:eastAsia="pt-BR"/>
         </w:rPr>
-        <w:t>:</w:t>
-      </w:r>
+        <w:t>'</w:t>
+      </w:r>
+      <w:r>
+        <w:rPr>
+          <w:rFonts w:ascii="Consolas" w:eastAsia="Times New Roman" w:hAnsi="Consolas" w:cs="Times New Roman"/>
+          <w:color w:val="C3E88D"/>
+          <w:spacing w:val="3"/>
+          <w:sz w:val="21"/>
+          <w:szCs w:val="21"/>
+          <w:shd w:val="clear" w:color="auto" w:fill="292D3E"/>
+          <w:lang w:eastAsia="pt-BR"/>
+        </w:rPr>
+        <w:t>Hello Vue!</w:t>
+      </w:r>
+      <w:r>
+        <w:rPr>
+          <w:rFonts w:ascii="Consolas" w:eastAsia="Times New Roman" w:hAnsi="Consolas" w:cs="Times New Roman"/>
+          <w:color w:val="89DDFF"/>
+          <w:spacing w:val="3"/>
+          <w:sz w:val="21"/>
+          <w:szCs w:val="21"/>
+          <w:shd w:val="clear" w:color="auto" w:fill="292D3E"/>
+          <w:lang w:eastAsia="pt-BR"/>
+        </w:rPr>
+        <w:t>'</w:t>
+      </w:r>
+    </w:p>
+    <w:p>
+      <w:pPr>
+        <w:spacing w:after="0" w:line="240" w:lineRule="auto"/>
+        <w:rPr>
+          <w:rFonts w:ascii="Consolas" w:eastAsia="Times New Roman" w:hAnsi="Consolas" w:cs="Times New Roman"/>
+          <w:color w:val="A6ACCD"/>
+          <w:spacing w:val="3"/>
+          <w:sz w:val="21"/>
+          <w:szCs w:val="21"/>
+          <w:shd w:val="clear" w:color="auto" w:fill="292D3E"/>
+          <w:lang w:eastAsia="pt-BR"/>
+        </w:rPr>
+      </w:pPr>
       <w:r>
         <w:rPr>
           <w:rFonts w:ascii="Consolas" w:eastAsia="Times New Roman" w:hAnsi="Consolas" w:cs="Times New Roman"/>
@@ -1154,7 +882,7 @@
           <w:shd w:val="clear" w:color="auto" w:fill="292D3E"/>
           <w:lang w:eastAsia="pt-BR"/>
         </w:rPr>
-        <w:t xml:space="preserve"> </w:t>
+        <w:t xml:space="preserve">      </w:t>
       </w:r>
       <w:r>
         <w:rPr>
@@ -1166,59 +894,33 @@
           <w:shd w:val="clear" w:color="auto" w:fill="292D3E"/>
           <w:lang w:eastAsia="pt-BR"/>
         </w:rPr>
-        <w:t>'</w:t>
-      </w:r>
-      <w:proofErr w:type="spellStart"/>
-      <w:r>
-        <w:rPr>
-          <w:rFonts w:ascii="Consolas" w:eastAsia="Times New Roman" w:hAnsi="Consolas" w:cs="Times New Roman"/>
-          <w:color w:val="C3E88D"/>
-          <w:spacing w:val="3"/>
-          <w:sz w:val="21"/>
-          <w:szCs w:val="21"/>
-          <w:shd w:val="clear" w:color="auto" w:fill="292D3E"/>
-          <w:lang w:eastAsia="pt-BR"/>
-        </w:rPr>
-        <w:t>Hello</w:t>
-      </w:r>
-      <w:proofErr w:type="spellEnd"/>
-      <w:r>
-        <w:rPr>
-          <w:rFonts w:ascii="Consolas" w:eastAsia="Times New Roman" w:hAnsi="Consolas" w:cs="Times New Roman"/>
-          <w:color w:val="C3E88D"/>
-          <w:spacing w:val="3"/>
-          <w:sz w:val="21"/>
-          <w:szCs w:val="21"/>
-          <w:shd w:val="clear" w:color="auto" w:fill="292D3E"/>
-          <w:lang w:eastAsia="pt-BR"/>
-        </w:rPr>
-        <w:t xml:space="preserve"> </w:t>
-      </w:r>
-      <w:proofErr w:type="spellStart"/>
-      <w:r>
-        <w:rPr>
-          <w:rFonts w:ascii="Consolas" w:eastAsia="Times New Roman" w:hAnsi="Consolas" w:cs="Times New Roman"/>
-          <w:color w:val="C3E88D"/>
-          <w:spacing w:val="3"/>
-          <w:sz w:val="21"/>
-          <w:szCs w:val="21"/>
-          <w:shd w:val="clear" w:color="auto" w:fill="292D3E"/>
-          <w:lang w:eastAsia="pt-BR"/>
-        </w:rPr>
-        <w:t>Vue</w:t>
-      </w:r>
-      <w:proofErr w:type="spellEnd"/>
-      <w:r>
-        <w:rPr>
-          <w:rFonts w:ascii="Consolas" w:eastAsia="Times New Roman" w:hAnsi="Consolas" w:cs="Times New Roman"/>
-          <w:color w:val="C3E88D"/>
-          <w:spacing w:val="3"/>
-          <w:sz w:val="21"/>
-          <w:szCs w:val="21"/>
-          <w:shd w:val="clear" w:color="auto" w:fill="292D3E"/>
-          <w:lang w:eastAsia="pt-BR"/>
-        </w:rPr>
-        <w:t>!</w:t>
+        <w:t>}</w:t>
+      </w:r>
+    </w:p>
+    <w:p>
+      <w:pPr>
+        <w:spacing w:after="0" w:line="240" w:lineRule="auto"/>
+        <w:rPr>
+          <w:rFonts w:ascii="Consolas" w:eastAsia="Times New Roman" w:hAnsi="Consolas" w:cs="Times New Roman"/>
+          <w:color w:val="A6ACCD"/>
+          <w:spacing w:val="3"/>
+          <w:sz w:val="21"/>
+          <w:szCs w:val="21"/>
+          <w:shd w:val="clear" w:color="auto" w:fill="292D3E"/>
+          <w:lang w:eastAsia="pt-BR"/>
+        </w:rPr>
+      </w:pPr>
+      <w:r>
+        <w:rPr>
+          <w:rFonts w:ascii="Consolas" w:eastAsia="Times New Roman" w:hAnsi="Consolas" w:cs="Times New Roman"/>
+          <w:color w:val="F07178"/>
+          <w:spacing w:val="3"/>
+          <w:sz w:val="21"/>
+          <w:szCs w:val="21"/>
+          <w:shd w:val="clear" w:color="auto" w:fill="292D3E"/>
+          <w:lang w:eastAsia="pt-BR"/>
+        </w:rPr>
+        <w:t xml:space="preserve">    </w:t>
       </w:r>
       <w:r>
         <w:rPr>
@@ -1230,12 +932,11 @@
           <w:shd w:val="clear" w:color="auto" w:fill="292D3E"/>
           <w:lang w:eastAsia="pt-BR"/>
         </w:rPr>
-        <w:t>'</w:t>
-      </w:r>
-    </w:p>
-    <w:p>
-      <w:pPr>
-        <w:spacing w:after="0" w:line="240" w:lineRule="auto"/>
+        <w:t>}</w:t>
+      </w:r>
+    </w:p>
+    <w:p>
+      <w:r>
         <w:rPr>
           <w:rFonts w:ascii="Consolas" w:eastAsia="Times New Roman" w:hAnsi="Consolas" w:cs="Times New Roman"/>
           <w:color w:val="A6ACCD"/>
@@ -1245,18 +946,7 @@
           <w:shd w:val="clear" w:color="auto" w:fill="292D3E"/>
           <w:lang w:eastAsia="pt-BR"/>
         </w:rPr>
-      </w:pPr>
-      <w:r>
-        <w:rPr>
-          <w:rFonts w:ascii="Consolas" w:eastAsia="Times New Roman" w:hAnsi="Consolas" w:cs="Times New Roman"/>
-          <w:color w:val="F07178"/>
-          <w:spacing w:val="3"/>
-          <w:sz w:val="21"/>
-          <w:szCs w:val="21"/>
-          <w:shd w:val="clear" w:color="auto" w:fill="292D3E"/>
-          <w:lang w:eastAsia="pt-BR"/>
-        </w:rPr>
-        <w:t xml:space="preserve">      </w:t>
+        <w:t xml:space="preserve">  </w:t>
       </w:r>
       <w:r>
         <w:rPr>
@@ -1270,10 +960,7 @@
         </w:rPr>
         <w:t>}</w:t>
       </w:r>
-    </w:p>
-    <w:p>
-      <w:pPr>
-        <w:spacing w:after="0" w:line="240" w:lineRule="auto"/>
+      <w:r>
         <w:rPr>
           <w:rFonts w:ascii="Consolas" w:eastAsia="Times New Roman" w:hAnsi="Consolas" w:cs="Times New Roman"/>
           <w:color w:val="A6ACCD"/>
@@ -1283,18 +970,7 @@
           <w:shd w:val="clear" w:color="auto" w:fill="292D3E"/>
           <w:lang w:eastAsia="pt-BR"/>
         </w:rPr>
-      </w:pPr>
-      <w:r>
-        <w:rPr>
-          <w:rFonts w:ascii="Consolas" w:eastAsia="Times New Roman" w:hAnsi="Consolas" w:cs="Times New Roman"/>
-          <w:color w:val="F07178"/>
-          <w:spacing w:val="3"/>
-          <w:sz w:val="21"/>
-          <w:szCs w:val="21"/>
-          <w:shd w:val="clear" w:color="auto" w:fill="292D3E"/>
-          <w:lang w:eastAsia="pt-BR"/>
-        </w:rPr>
-        <w:t xml:space="preserve">    </w:t>
+        <w:t>)</w:t>
       </w:r>
       <w:r>
         <w:rPr>
@@ -1306,60 +982,8 @@
           <w:shd w:val="clear" w:color="auto" w:fill="292D3E"/>
           <w:lang w:eastAsia="pt-BR"/>
         </w:rPr>
-        <w:t>}</w:t>
-      </w:r>
-    </w:p>
-    <w:p>
-      <w:r>
-        <w:rPr>
-          <w:rFonts w:ascii="Consolas" w:eastAsia="Times New Roman" w:hAnsi="Consolas" w:cs="Times New Roman"/>
-          <w:color w:val="A6ACCD"/>
-          <w:spacing w:val="3"/>
-          <w:sz w:val="21"/>
-          <w:szCs w:val="21"/>
-          <w:shd w:val="clear" w:color="auto" w:fill="292D3E"/>
-          <w:lang w:eastAsia="pt-BR"/>
-        </w:rPr>
-        <w:t xml:space="preserve">  </w:t>
-      </w:r>
-      <w:r>
-        <w:rPr>
-          <w:rFonts w:ascii="Consolas" w:eastAsia="Times New Roman" w:hAnsi="Consolas" w:cs="Times New Roman"/>
-          <w:color w:val="89DDFF"/>
-          <w:spacing w:val="3"/>
-          <w:sz w:val="21"/>
-          <w:szCs w:val="21"/>
-          <w:shd w:val="clear" w:color="auto" w:fill="292D3E"/>
-          <w:lang w:eastAsia="pt-BR"/>
-        </w:rPr>
-        <w:t>}</w:t>
-      </w:r>
-      <w:proofErr w:type="gramStart"/>
-      <w:r>
-        <w:rPr>
-          <w:rFonts w:ascii="Consolas" w:eastAsia="Times New Roman" w:hAnsi="Consolas" w:cs="Times New Roman"/>
-          <w:color w:val="A6ACCD"/>
-          <w:spacing w:val="3"/>
-          <w:sz w:val="21"/>
-          <w:szCs w:val="21"/>
-          <w:shd w:val="clear" w:color="auto" w:fill="292D3E"/>
-          <w:lang w:eastAsia="pt-BR"/>
-        </w:rPr>
-        <w:t>)</w:t>
-      </w:r>
-      <w:r>
-        <w:rPr>
-          <w:rFonts w:ascii="Consolas" w:eastAsia="Times New Roman" w:hAnsi="Consolas" w:cs="Times New Roman"/>
-          <w:color w:val="89DDFF"/>
-          <w:spacing w:val="3"/>
-          <w:sz w:val="21"/>
-          <w:szCs w:val="21"/>
-          <w:shd w:val="clear" w:color="auto" w:fill="292D3E"/>
-          <w:lang w:eastAsia="pt-BR"/>
-        </w:rPr>
         <w:t>.</w:t>
       </w:r>
-      <w:proofErr w:type="spellStart"/>
       <w:r>
         <w:rPr>
           <w:rFonts w:ascii="Consolas" w:eastAsia="Times New Roman" w:hAnsi="Consolas" w:cs="Times New Roman"/>
@@ -1372,8 +996,6 @@
         </w:rPr>
         <w:t>mount</w:t>
       </w:r>
-      <w:proofErr w:type="spellEnd"/>
-      <w:proofErr w:type="gramEnd"/>
       <w:r>
         <w:rPr>
           <w:rFonts w:ascii="Consolas" w:eastAsia="Times New Roman" w:hAnsi="Consolas" w:cs="Times New Roman"/>
@@ -1461,15 +1083,7 @@
         <w:ind w:left="360"/>
       </w:pPr>
       <w:r>
-        <w:t xml:space="preserve">&lt;script </w:t>
-      </w:r>
-      <w:proofErr w:type="spellStart"/>
-      <w:r>
-        <w:t>src</w:t>
-      </w:r>
-      <w:proofErr w:type="spellEnd"/>
-      <w:r>
-        <w:t>="app.js</w:t>
+        <w:t>&lt;script src="app.js</w:t>
       </w:r>
       <w:r>
         <w:t>"</w:t>
@@ -1505,15 +1119,7 @@
         <w:t xml:space="preserve">v- </w:t>
       </w:r>
       <w:r>
-        <w:t xml:space="preserve">são </w:t>
-      </w:r>
-      <w:proofErr w:type="gramStart"/>
-      <w:r>
-        <w:t>diretivas ,</w:t>
-      </w:r>
-      <w:proofErr w:type="gramEnd"/>
-      <w:r>
-        <w:t xml:space="preserve"> dá instrução ao HTML para resolver algum problema</w:t>
+        <w:t>são diretivas , dá instrução ao HTML para resolver algum problema</w:t>
       </w:r>
     </w:p>
     <w:p>
@@ -1537,66 +1143,40 @@
           <w:color w:val="FF0000"/>
         </w:rPr>
       </w:pPr>
-      <w:proofErr w:type="spellStart"/>
       <w:r>
         <w:rPr>
           <w:color w:val="FF0000"/>
         </w:rPr>
         <w:t>v-if</w:t>
       </w:r>
-      <w:proofErr w:type="spellEnd"/>
-    </w:p>
-    <w:p>
-      <w:pPr>
-        <w:spacing w:after="0"/>
-        <w:rPr>
-          <w:color w:val="FF0000"/>
-        </w:rPr>
-      </w:pPr>
-      <w:r>
-        <w:rPr>
-          <w:color w:val="FF0000"/>
-        </w:rPr>
-        <w:t>v-</w:t>
-      </w:r>
-      <w:proofErr w:type="spellStart"/>
-      <w:r>
-        <w:rPr>
-          <w:color w:val="FF0000"/>
-        </w:rPr>
-        <w:t>else</w:t>
-      </w:r>
-      <w:proofErr w:type="spellEnd"/>
-      <w:r>
-        <w:rPr>
-          <w:color w:val="FF0000"/>
-        </w:rPr>
-        <w:t>-</w:t>
-      </w:r>
-      <w:proofErr w:type="spellStart"/>
-      <w:r>
-        <w:rPr>
-          <w:color w:val="FF0000"/>
-        </w:rPr>
-        <w:t>if</w:t>
-      </w:r>
-      <w:proofErr w:type="spellEnd"/>
-    </w:p>
-    <w:p>
-      <w:pPr>
-        <w:spacing w:after="0"/>
-        <w:rPr>
-          <w:color w:val="FF0000"/>
-        </w:rPr>
-      </w:pPr>
-      <w:proofErr w:type="spellStart"/>
+    </w:p>
+    <w:p>
+      <w:pPr>
+        <w:spacing w:after="0"/>
+        <w:rPr>
+          <w:color w:val="FF0000"/>
+        </w:rPr>
+      </w:pPr>
+      <w:r>
+        <w:rPr>
+          <w:color w:val="FF0000"/>
+        </w:rPr>
+        <w:t>v-else-if</w:t>
+      </w:r>
+    </w:p>
+    <w:p>
+      <w:pPr>
+        <w:spacing w:after="0"/>
+        <w:rPr>
+          <w:color w:val="FF0000"/>
+        </w:rPr>
+      </w:pPr>
       <w:r>
         <w:rPr>
           <w:color w:val="FF0000"/>
         </w:rPr>
         <w:t>v-else</w:t>
       </w:r>
-      <w:proofErr w:type="spellEnd"/>
     </w:p>
     <w:p>
       <w:pPr>
@@ -1651,35 +1231,13 @@
         <w:rPr>
           <w:color w:val="FF0000"/>
         </w:rPr>
-        <w:t>v-</w:t>
-      </w:r>
-      <w:proofErr w:type="spellStart"/>
-      <w:r>
-        <w:rPr>
-          <w:color w:val="FF0000"/>
-        </w:rPr>
-        <w:t>bind</w:t>
-      </w:r>
-      <w:proofErr w:type="spellEnd"/>
-      <w:r>
-        <w:rPr>
-          <w:color w:val="FF0000"/>
-        </w:rPr>
-        <w:t xml:space="preserve">- </w:t>
-      </w:r>
-      <w:proofErr w:type="gramStart"/>
-      <w:r>
-        <w:rPr>
-          <w:color w:val="FF0000"/>
-        </w:rPr>
-        <w:t xml:space="preserve">  :</w:t>
-      </w:r>
-      <w:proofErr w:type="gramEnd"/>
-      <w:r>
-        <w:rPr>
-          <w:color w:val="FF0000"/>
-        </w:rPr>
-        <w:t xml:space="preserve"> -</w:t>
+        <w:t>v-bind</w:t>
+      </w:r>
+      <w:r>
+        <w:rPr>
+          <w:color w:val="FF0000"/>
+        </w:rPr>
+        <w:t>-   : -</w:t>
       </w:r>
     </w:p>
     <w:p>
@@ -1773,14 +1331,12 @@
           <w:color w:val="FF0000"/>
         </w:rPr>
       </w:pPr>
-      <w:proofErr w:type="spellStart"/>
       <w:r>
         <w:rPr>
           <w:color w:val="FF0000"/>
         </w:rPr>
         <w:t>v-on</w:t>
       </w:r>
-      <w:proofErr w:type="spellEnd"/>
       <w:r>
         <w:rPr>
           <w:color w:val="FF0000"/>
@@ -1798,14 +1354,7 @@
           <w:color w:val="FF0000"/>
         </w:rPr>
         <w:tab/>
-        <w:t xml:space="preserve">@ </w:t>
-      </w:r>
-      <w:proofErr w:type="gramStart"/>
-      <w:r>
-        <w:rPr>
-          <w:color w:val="FF0000"/>
-        </w:rPr>
-        <w:t xml:space="preserve">- </w:t>
+        <w:t xml:space="preserve">@ - </w:t>
       </w:r>
       <w:r>
         <w:rPr>
@@ -1814,19 +1363,7 @@
         <w:t xml:space="preserve"> </w:t>
       </w:r>
       <w:r>
-        <w:t>para</w:t>
-      </w:r>
-      <w:proofErr w:type="gramEnd"/>
-      <w:r>
-        <w:t xml:space="preserve"> pegar eventos , exemplo : quando click “</w:t>
-      </w:r>
-      <w:proofErr w:type="spellStart"/>
-      <w:r>
-        <w:t>on</w:t>
-      </w:r>
-      <w:proofErr w:type="spellEnd"/>
-      <w:r>
-        <w:t>” faça isso. Basicamente evento do click</w:t>
+        <w:t>para pegar eventos , exemplo : quando click “on” faça isso. Basicamente evento do click</w:t>
       </w:r>
     </w:p>
     <w:p>
@@ -1855,11 +1392,9 @@
         </w:numPr>
         <w:spacing w:after="0"/>
       </w:pPr>
-      <w:proofErr w:type="gramStart"/>
       <w:r>
         <w:t>.stop</w:t>
       </w:r>
-      <w:proofErr w:type="gramEnd"/>
     </w:p>
     <w:p>
       <w:pPr>
@@ -1870,18 +1405,11 @@
         </w:numPr>
         <w:spacing w:after="0"/>
       </w:pPr>
-      <w:proofErr w:type="gramStart"/>
       <w:r>
         <w:t>.</w:t>
       </w:r>
-      <w:proofErr w:type="spellStart"/>
-      <w:r>
-        <w:t>prevent</w:t>
-      </w:r>
-      <w:proofErr w:type="spellEnd"/>
-      <w:proofErr w:type="gramEnd"/>
-      <w:r>
-        <w:t xml:space="preserve"> – para o evento, basicamente não dispara ao clicar</w:t>
+      <w:r>
+        <w:t>prevent – para o evento, basicamente não dispara ao clicar</w:t>
       </w:r>
     </w:p>
     <w:p>
@@ -1893,11 +1421,9 @@
         </w:numPr>
         <w:spacing w:after="0"/>
       </w:pPr>
-      <w:proofErr w:type="gramStart"/>
       <w:r>
         <w:t>.self</w:t>
       </w:r>
-      <w:proofErr w:type="gramEnd"/>
     </w:p>
     <w:p>
       <w:pPr>
@@ -1908,11 +1434,9 @@
         </w:numPr>
         <w:spacing w:after="0"/>
       </w:pPr>
-      <w:proofErr w:type="gramStart"/>
       <w:r>
         <w:t>.capture</w:t>
       </w:r>
-      <w:proofErr w:type="gramEnd"/>
     </w:p>
     <w:p>
       <w:pPr>
@@ -1923,18 +1447,8 @@
         </w:numPr>
         <w:spacing w:after="0"/>
       </w:pPr>
-      <w:proofErr w:type="gramStart"/>
-      <w:r>
-        <w:t>.</w:t>
-      </w:r>
-      <w:proofErr w:type="spellStart"/>
-      <w:r>
-        <w:t>once</w:t>
-      </w:r>
-      <w:proofErr w:type="spellEnd"/>
-      <w:proofErr w:type="gramEnd"/>
-      <w:r>
-        <w:t xml:space="preserve"> – dispara apenas uma vez ao clicar</w:t>
+      <w:r>
+        <w:t>.once – dispara apenas uma vez ao clicar</w:t>
       </w:r>
     </w:p>
     <w:p>
@@ -1946,11 +1460,9 @@
         </w:numPr>
         <w:spacing w:after="0"/>
       </w:pPr>
-      <w:proofErr w:type="gramStart"/>
       <w:r>
         <w:t>.passive</w:t>
       </w:r>
-      <w:proofErr w:type="gramEnd"/>
     </w:p>
     <w:p>
       <w:pPr>
@@ -2027,7 +1539,6 @@
           <w:color w:val="FF0000"/>
         </w:rPr>
       </w:pPr>
-      <w:proofErr w:type="spellStart"/>
       <w:r>
         <w:rPr>
           <w:b/>
@@ -2036,7 +1547,6 @@
         </w:rPr>
         <w:t>computed</w:t>
       </w:r>
-      <w:proofErr w:type="spellEnd"/>
     </w:p>
     <w:p>
       <w:pPr>
@@ -2085,7 +1595,6 @@
           <w:color w:val="FF0000"/>
         </w:rPr>
       </w:pPr>
-      <w:proofErr w:type="spellStart"/>
       <w:r>
         <w:rPr>
           <w:color w:val="FF0000"/>
@@ -2098,233 +1607,169 @@
         </w:rPr>
         <w:t>atch</w:t>
       </w:r>
-      <w:proofErr w:type="spellEnd"/>
-    </w:p>
-    <w:p>
-      <w:pPr>
-        <w:spacing w:after="0"/>
-        <w:rPr>
-          <w:color w:val="FF0000"/>
-        </w:rPr>
-      </w:pPr>
-    </w:p>
-    <w:p>
-      <w:pPr>
-        <w:spacing w:after="0"/>
-      </w:pPr>
-    </w:p>
-    <w:p>
-      <w:pPr>
-        <w:spacing w:after="0"/>
-        <w:rPr>
-          <w:b/>
-          <w:bCs/>
-        </w:rPr>
-      </w:pPr>
-      <w:r>
-        <w:rPr>
-          <w:b/>
-          <w:bCs/>
-        </w:rPr>
-        <w:t xml:space="preserve">Aula 13 – </w:t>
-      </w:r>
-      <w:proofErr w:type="spellStart"/>
-      <w:r>
-        <w:rPr>
-          <w:b/>
-          <w:bCs/>
-        </w:rPr>
-        <w:t>Components</w:t>
-      </w:r>
-      <w:proofErr w:type="spellEnd"/>
-      <w:r>
-        <w:rPr>
-          <w:b/>
-          <w:bCs/>
-        </w:rPr>
-        <w:t xml:space="preserve"> slot</w:t>
-      </w:r>
-    </w:p>
-    <w:p>
-      <w:pPr>
-        <w:spacing w:after="0"/>
-      </w:pPr>
-    </w:p>
-    <w:p>
-      <w:pPr>
-        <w:spacing w:after="0"/>
-        <w:rPr>
-          <w:b/>
-          <w:bCs/>
-        </w:rPr>
-      </w:pPr>
-      <w:r>
-        <w:rPr>
-          <w:b/>
-          <w:bCs/>
-        </w:rPr>
-        <w:t xml:space="preserve">Aula 14 – </w:t>
-      </w:r>
-      <w:proofErr w:type="spellStart"/>
-      <w:r>
-        <w:rPr>
-          <w:b/>
-          <w:bCs/>
-        </w:rPr>
-        <w:t>Scoped</w:t>
-      </w:r>
-      <w:proofErr w:type="spellEnd"/>
-      <w:r>
-        <w:rPr>
-          <w:b/>
-          <w:bCs/>
-        </w:rPr>
-        <w:t xml:space="preserve"> e global CSS</w:t>
-      </w:r>
-    </w:p>
-    <w:p>
-      <w:pPr>
-        <w:spacing w:after="0"/>
-      </w:pPr>
-      <w:r>
-        <w:t xml:space="preserve">Dois </w:t>
-      </w:r>
-      <w:proofErr w:type="spellStart"/>
-      <w:r>
-        <w:t>metodos</w:t>
-      </w:r>
-      <w:proofErr w:type="spellEnd"/>
-      <w:r>
-        <w:t xml:space="preserve"> de “carregar o </w:t>
-      </w:r>
-      <w:proofErr w:type="spellStart"/>
-      <w:r>
-        <w:t>css</w:t>
-      </w:r>
-      <w:proofErr w:type="spellEnd"/>
-      <w:r>
-        <w:t>”</w:t>
-      </w:r>
-    </w:p>
-    <w:p>
-      <w:pPr>
-        <w:spacing w:after="0"/>
-      </w:pPr>
-      <w:r>
-        <w:t xml:space="preserve">1 importar o </w:t>
-      </w:r>
-      <w:proofErr w:type="spellStart"/>
-      <w:r>
-        <w:t>css</w:t>
-      </w:r>
-      <w:proofErr w:type="spellEnd"/>
-      <w:r>
-        <w:t xml:space="preserve"> da pasta </w:t>
-      </w:r>
-      <w:proofErr w:type="spellStart"/>
-      <w:r>
-        <w:t>Style</w:t>
-      </w:r>
-      <w:proofErr w:type="spellEnd"/>
-      <w:r>
-        <w:t xml:space="preserve"> – carrega o arquivo mesmo sem usar</w:t>
-      </w:r>
-    </w:p>
-    <w:p>
-      <w:pPr>
-        <w:spacing w:after="0"/>
-      </w:pPr>
-      <w:r>
-        <w:t xml:space="preserve">2 usar </w:t>
-      </w:r>
-      <w:proofErr w:type="spellStart"/>
-      <w:r>
-        <w:t>scope</w:t>
-      </w:r>
-      <w:proofErr w:type="spellEnd"/>
-      <w:r>
-        <w:t xml:space="preserve"> no </w:t>
-      </w:r>
-      <w:proofErr w:type="spellStart"/>
-      <w:r>
-        <w:t>style</w:t>
-      </w:r>
-      <w:proofErr w:type="spellEnd"/>
-      <w:r>
-        <w:t>(</w:t>
-      </w:r>
-      <w:proofErr w:type="spellStart"/>
-      <w:r>
-        <w:t>css</w:t>
-      </w:r>
-      <w:proofErr w:type="spellEnd"/>
-      <w:r>
-        <w:t xml:space="preserve">) dentro do arquivo </w:t>
-      </w:r>
-      <w:proofErr w:type="spellStart"/>
-      <w:r>
-        <w:t>vue</w:t>
-      </w:r>
-      <w:proofErr w:type="spellEnd"/>
-      <w:r>
-        <w:t xml:space="preserve">, vai chamar o </w:t>
-      </w:r>
-      <w:proofErr w:type="spellStart"/>
-      <w:r>
-        <w:t>css</w:t>
-      </w:r>
-      <w:proofErr w:type="spellEnd"/>
-      <w:r>
-        <w:t xml:space="preserve"> no </w:t>
-      </w:r>
-      <w:proofErr w:type="spellStart"/>
-      <w:r>
-        <w:t>style</w:t>
-      </w:r>
-      <w:proofErr w:type="spellEnd"/>
-      <w:r>
-        <w:t xml:space="preserve"> só do arquivo </w:t>
-      </w:r>
-      <w:proofErr w:type="spellStart"/>
-      <w:r>
-        <w:t>vue</w:t>
-      </w:r>
-      <w:proofErr w:type="spellEnd"/>
-    </w:p>
-    <w:p>
-      <w:pPr>
-        <w:spacing w:after="0"/>
-      </w:pPr>
-    </w:p>
-    <w:p>
-      <w:pPr>
-        <w:spacing w:after="0"/>
-      </w:pPr>
-      <w:r>
-        <w:rPr>
-          <w:b/>
-          <w:bCs/>
-          <w:u w:val="single"/>
-        </w:rPr>
-        <w:t xml:space="preserve">Aula 15 – </w:t>
-      </w:r>
-      <w:proofErr w:type="spellStart"/>
-      <w:r>
-        <w:rPr>
-          <w:b/>
-          <w:bCs/>
-          <w:u w:val="single"/>
-        </w:rPr>
-        <w:t>props</w:t>
-      </w:r>
-      <w:proofErr w:type="spellEnd"/>
+    </w:p>
+    <w:p>
+      <w:pPr>
+        <w:spacing w:after="0"/>
+        <w:rPr>
+          <w:color w:val="FF0000"/>
+        </w:rPr>
+      </w:pPr>
+    </w:p>
+    <w:p>
+      <w:pPr>
+        <w:spacing w:after="0"/>
+      </w:pPr>
+    </w:p>
+    <w:p>
+      <w:pPr>
+        <w:spacing w:after="0"/>
+        <w:rPr>
+          <w:b/>
+          <w:bCs/>
+        </w:rPr>
+      </w:pPr>
+      <w:r>
+        <w:rPr>
+          <w:b/>
+          <w:bCs/>
+        </w:rPr>
+        <w:t>Aula 13 – Components slot</w:t>
+      </w:r>
+    </w:p>
+    <w:p>
+      <w:pPr>
+        <w:spacing w:after="0"/>
+      </w:pPr>
+    </w:p>
+    <w:p>
+      <w:pPr>
+        <w:spacing w:after="0"/>
+        <w:rPr>
+          <w:b/>
+          <w:bCs/>
+        </w:rPr>
+      </w:pPr>
+      <w:r>
+        <w:rPr>
+          <w:b/>
+          <w:bCs/>
+        </w:rPr>
+        <w:t>Aula 14 – Scoped e global CSS</w:t>
+      </w:r>
+    </w:p>
+    <w:p>
+      <w:pPr>
+        <w:spacing w:after="0"/>
+      </w:pPr>
+      <w:r>
+        <w:t>Dois metodos de “carregar o css”</w:t>
+      </w:r>
+    </w:p>
+    <w:p>
+      <w:pPr>
+        <w:spacing w:after="0"/>
+      </w:pPr>
+      <w:r>
+        <w:t>1 importar o css da pasta Style – carrega o arquivo mesmo sem usar</w:t>
+      </w:r>
+    </w:p>
+    <w:p>
+      <w:pPr>
+        <w:spacing w:after="0"/>
+      </w:pPr>
+      <w:r>
+        <w:t>2 usar scope no style(css) dentro do arquivo vue, vai chamar o css no style só do arquivo vue</w:t>
+      </w:r>
+    </w:p>
+    <w:p>
+      <w:pPr>
+        <w:spacing w:after="0"/>
+      </w:pPr>
+    </w:p>
+    <w:p>
+      <w:pPr>
+        <w:spacing w:after="0"/>
+      </w:pPr>
+      <w:r>
+        <w:rPr>
+          <w:b/>
+          <w:bCs/>
+        </w:rPr>
+        <w:t>Aula 15 – props</w:t>
+      </w:r>
+      <w:r>
+        <w:rPr>
+          <w:b/>
+          <w:bCs/>
+        </w:rPr>
+        <w:t xml:space="preserve"> (pai)</w:t>
+      </w:r>
+      <w:r>
+        <w:t xml:space="preserve"> - </w:t>
+      </w:r>
+      <w:r>
+        <w:rPr>
+          <w:color w:val="FF0000"/>
+        </w:rPr>
+        <w:t>revisar</w:t>
+      </w:r>
+    </w:p>
+    <w:p>
+      <w:pPr>
+        <w:spacing w:after="0"/>
+      </w:pPr>
+      <w:r>
+        <w:t>Prop</w:t>
+      </w:r>
+      <w:r>
+        <w:t xml:space="preserve">s </w:t>
+      </w:r>
+    </w:p>
+    <w:p>
+      <w:pPr>
+        <w:spacing w:after="0"/>
+      </w:pPr>
+    </w:p>
+    <w:p>
+      <w:pPr>
+        <w:spacing w:after="0"/>
+      </w:pPr>
+      <w:r>
+        <w:rPr>
+          <w:b/>
+          <w:bCs/>
+        </w:rPr>
+        <w:t>Aula 1</w:t>
+      </w:r>
+      <w:r>
+        <w:rPr>
+          <w:b/>
+          <w:bCs/>
+        </w:rPr>
+        <w:t>O</w:t>
+      </w:r>
+      <w:r>
+        <w:rPr>
+          <w:b/>
+          <w:bCs/>
+        </w:rPr>
+        <w:t xml:space="preserve"> – </w:t>
+      </w:r>
+      <w:r>
+        <w:rPr>
+          <w:b/>
+          <w:bCs/>
+        </w:rPr>
+        <w:t>emit(filho)</w:t>
+      </w:r>
+      <w:r>
+        <w:t xml:space="preserve"> -</w:t>
+      </w:r>
       <w:r>
         <w:t xml:space="preserve"> </w:t>
       </w:r>
       <w:r>
-        <w:t xml:space="preserve">- </w:t>
-      </w:r>
-      <w:r>
         <w:rPr>
           <w:color w:val="FF0000"/>
         </w:rPr>
@@ -2335,11 +1780,6 @@
       <w:pPr>
         <w:spacing w:after="0"/>
       </w:pPr>
-      <w:proofErr w:type="spellStart"/>
-      <w:r>
-        <w:t>propos</w:t>
-      </w:r>
-      <w:proofErr w:type="spellEnd"/>
     </w:p>
     <w:sectPr>
       <w:pgSz w:w="11906" w:h="16838"/>

</xml_diff>